<commit_message>
+ add training Var, bewerk, convert.
</commit_message>
<xml_diff>
--- a/docs/basic/var/VariabelenBewerkingenConversies.docx
+++ b/docs/basic/var/VariabelenBewerkingenConversies.docx
@@ -1,10 +1,10 @@
 
 <file path=word/document.xml><?xml version="1.0" encoding="utf-8"?>
-<w:document xmlns:wpc="http://schemas.microsoft.com/office/word/2010/wordprocessingCanvas" xmlns:mc="http://schemas.openxmlformats.org/markup-compatibility/2006" xmlns:o="urn:schemas-microsoft-com:office:office" xmlns:r="http://schemas.openxmlformats.org/officeDocument/2006/relationships" xmlns:m="http://schemas.openxmlformats.org/officeDocument/2006/math" xmlns:v="urn:schemas-microsoft-com:vml" xmlns:wp14="http://schemas.microsoft.com/office/word/2010/wordprocessingDrawing" xmlns:wp="http://schemas.openxmlformats.org/drawingml/2006/wordprocessingDrawing" xmlns:w10="urn:schemas-microsoft-com:office:word" xmlns:w="http://schemas.openxmlformats.org/wordprocessingml/2006/main" xmlns:w14="http://schemas.microsoft.com/office/word/2010/wordml" xmlns:wpg="http://schemas.microsoft.com/office/word/2010/wordprocessingGroup" xmlns:wpi="http://schemas.microsoft.com/office/word/2010/wordprocessingInk" xmlns:wne="http://schemas.microsoft.com/office/word/2006/wordml" xmlns:wps="http://schemas.microsoft.com/office/word/2010/wordprocessingShape" mc:Ignorable="w14 wp14">
+<w:document xmlns:wpc="http://schemas.microsoft.com/office/word/2010/wordprocessingCanvas" xmlns:cx="http://schemas.microsoft.com/office/drawing/2014/chartex" xmlns:cx1="http://schemas.microsoft.com/office/drawing/2015/9/8/chartex" xmlns:cx2="http://schemas.microsoft.com/office/drawing/2015/10/21/chartex" xmlns:cx3="http://schemas.microsoft.com/office/drawing/2016/5/9/chartex" xmlns:cx4="http://schemas.microsoft.com/office/drawing/2016/5/10/chartex" xmlns:cx5="http://schemas.microsoft.com/office/drawing/2016/5/11/chartex" xmlns:cx6="http://schemas.microsoft.com/office/drawing/2016/5/12/chartex" xmlns:cx7="http://schemas.microsoft.com/office/drawing/2016/5/13/chartex" xmlns:cx8="http://schemas.microsoft.com/office/drawing/2016/5/14/chartex" xmlns:mc="http://schemas.openxmlformats.org/markup-compatibility/2006" xmlns:aink="http://schemas.microsoft.com/office/drawing/2016/ink" xmlns:am3d="http://schemas.microsoft.com/office/drawing/2017/model3d" xmlns:o="urn:schemas-microsoft-com:office:office" xmlns:r="http://schemas.openxmlformats.org/officeDocument/2006/relationships" xmlns:m="http://schemas.openxmlformats.org/officeDocument/2006/math" xmlns:v="urn:schemas-microsoft-com:vml" xmlns:wp14="http://schemas.microsoft.com/office/word/2010/wordprocessingDrawing" xmlns:wp="http://schemas.openxmlformats.org/drawingml/2006/wordprocessingDrawing" xmlns:w10="urn:schemas-microsoft-com:office:word" xmlns:w="http://schemas.openxmlformats.org/wordprocessingml/2006/main" xmlns:w14="http://schemas.microsoft.com/office/word/2010/wordml" xmlns:w15="http://schemas.microsoft.com/office/word/2012/wordml" xmlns:w16cid="http://schemas.microsoft.com/office/word/2016/wordml/cid" xmlns:w16se="http://schemas.microsoft.com/office/word/2015/wordml/symex" xmlns:wpg="http://schemas.microsoft.com/office/word/2010/wordprocessingGroup" xmlns:wpi="http://schemas.microsoft.com/office/word/2010/wordprocessingInk" xmlns:wne="http://schemas.microsoft.com/office/word/2006/wordml" xmlns:wps="http://schemas.microsoft.com/office/word/2010/wordprocessingShape" mc:Ignorable="w14 w15 w16se w16cid wp14">
   <w:body>
     <w:p>
       <w:pPr>
-        <w:pStyle w:val="Titel"/>
+        <w:pStyle w:val="Title"/>
       </w:pPr>
       <w:r>
         <w:t>Variabelen, bewerkingen en conversies</w:t>
@@ -13,31 +13,37 @@
     <w:p>
       <w:pPr>
         <w:rPr>
-          <w:rStyle w:val="Nadruk"/>
+          <w:rStyle w:val="Emphasis"/>
         </w:rPr>
       </w:pPr>
       <w:r>
         <w:rPr>
-          <w:rStyle w:val="Nadruk"/>
+          <w:rStyle w:val="Emphasis"/>
         </w:rPr>
-        <w:t>Leerdoelen: int, double, bewerkingen</w:t>
+        <w:t>Concepten</w:t>
       </w:r>
       <w:r>
         <w:rPr>
-          <w:rStyle w:val="Nadruk"/>
+          <w:rStyle w:val="Emphasis"/>
+        </w:rPr>
+        <w:t>: int, double, bewerkingen</w:t>
+      </w:r>
+      <w:r>
+        <w:rPr>
+          <w:rStyle w:val="Emphasis"/>
         </w:rPr>
         <w:t xml:space="preserve"> </w:t>
       </w:r>
       <w:r>
         <w:rPr>
-          <w:rStyle w:val="Nadruk"/>
+          <w:rStyle w:val="Emphasis"/>
         </w:rPr>
         <w:t>en conversies</w:t>
       </w:r>
     </w:p>
     <w:p>
       <w:pPr>
-        <w:pStyle w:val="Kop1"/>
+        <w:pStyle w:val="Heading1"/>
       </w:pPr>
       <w:r>
         <w:t>Voorbereiding</w:t>
@@ -45,12 +51,18 @@
     </w:p>
     <w:p>
       <w:r>
-        <w:t>Lees het OIS-dictaat door zodat je het verschil tussen een int, double en string weet.</w:t>
-      </w:r>
-    </w:p>
-    <w:p>
-      <w:pPr>
-        <w:pStyle w:val="Kop1"/>
+        <w:t xml:space="preserve">Ken </w:t>
+      </w:r>
+      <w:r>
+        <w:t>je het verschil tussen een int, double en string</w:t>
+      </w:r>
+      <w:r>
+        <w:t xml:space="preserve">? </w:t>
+      </w:r>
+    </w:p>
+    <w:p>
+      <w:pPr>
+        <w:pStyle w:val="Heading1"/>
       </w:pPr>
       <w:r>
         <w:t>Inleiding</w:t>
@@ -58,12 +70,15 @@
     </w:p>
     <w:p>
       <w:r>
-        <w:t>Vorige week heb je de user interface van een calculator gemaakt. Nu ga je een werkende calculator maken. Het is een minimalistische calculator, maar hij kan zaken voor je uitrekenen die je zelf niet kunt. Hoeveel is 655 maal 23623? De mens gebruikt daar liever een programma voor. Jij kunt dat programma maken.</w:t>
-      </w:r>
-    </w:p>
-    <w:p>
-      <w:pPr>
-        <w:pStyle w:val="Kop1"/>
+        <w:t xml:space="preserve">We gaan </w:t>
+      </w:r>
+      <w:r>
+        <w:t>een werkende calculator maken. Het is een minimalistische calculator, maar hij kan zaken voor je uitrekenen die je zelf niet kunt. Hoeveel is 655 maal 23623? De mens gebruikt daar liever een programma voor. Jij kunt dat programma maken.</w:t>
+      </w:r>
+    </w:p>
+    <w:p>
+      <w:pPr>
+        <w:pStyle w:val="Heading1"/>
       </w:pPr>
       <w:r>
         <w:t>Opdracht</w:t>
@@ -71,30 +86,26 @@
     </w:p>
     <w:p>
       <w:r>
-        <w:t>Maak de user interface van de calculator waarbij je minimaal twee Textboxen</w:t>
-      </w:r>
+        <w:t xml:space="preserve">Maak de </w:t>
+      </w:r>
+      <w:proofErr w:type="gramStart"/>
+      <w:r>
+        <w:t>user interface</w:t>
+      </w:r>
+      <w:proofErr w:type="gramEnd"/>
+      <w:r>
+        <w:t xml:space="preserve"> van de calculator waarbij je minimaal twee </w:t>
+      </w:r>
+      <w:proofErr w:type="spellStart"/>
+      <w:r>
+        <w:t>Textboxen</w:t>
+      </w:r>
+      <w:proofErr w:type="spellEnd"/>
       <w:r>
         <w:t>, een Label</w:t>
       </w:r>
       <w:r>
         <w:t xml:space="preserve"> en twee Buttons (een voor optellen en een voor vermenigvuldigen) hebt.</w:t>
-      </w:r>
-    </w:p>
-    <w:p>
-      <w:r>
-        <w:t>Een voorbeeld van een UI zie je hieronder, maar misschien kun jij hem iets mooier maken?</w:t>
-      </w:r>
-      <w:r>
-        <w:t xml:space="preserve"> </w:t>
-      </w:r>
-      <w:r>
-        <w:rPr>
-          <w:rStyle w:val="Voetnootmarkering"/>
-        </w:rPr>
-        <w:footnoteReference w:id="1"/>
-      </w:r>
-      <w:r>
-        <w:t xml:space="preserve"> Of gebruik (delen van) de GUI van de rekenmachine die je vorige week hebt gemaakt.</w:t>
       </w:r>
     </w:p>
     <w:p>
@@ -119,7 +130,7 @@
                     <pic:cNvPicPr/>
                   </pic:nvPicPr>
                   <pic:blipFill>
-                    <a:blip r:embed="rId9"/>
+                    <a:blip r:embed="rId11"/>
                     <a:stretch>
                       <a:fillRect/>
                     </a:stretch>
@@ -150,7 +161,7 @@
     </w:p>
     <w:p>
       <w:pPr>
-        <w:pStyle w:val="Lijstalinea"/>
+        <w:pStyle w:val="ListParagraph"/>
         <w:numPr>
           <w:ilvl w:val="0"/>
           <w:numId w:val="1"/>
@@ -177,7 +188,7 @@
     </w:p>
     <w:p>
       <w:pPr>
-        <w:pStyle w:val="Lijstalinea"/>
+        <w:pStyle w:val="ListParagraph"/>
         <w:numPr>
           <w:ilvl w:val="0"/>
           <w:numId w:val="1"/>
@@ -234,16 +245,30 @@
         <w:t xml:space="preserve">bijvoorbeeld) en </w:t>
       </w:r>
       <w:r>
-        <w:t xml:space="preserve">heb je de leerdoelen gehaald en de eerste stap om een ervaren software engineer te worden gezet. </w:t>
-      </w:r>
-    </w:p>
-    <w:p>
-      <w:r>
-        <w:lastRenderedPageBreak/>
-        <w:t xml:space="preserve">Zit je vast? Stel een vraag aan je docent of </w:t>
-      </w:r>
-      <w:r>
-        <w:t>je mede-student! In het begin kan</w:t>
+        <w:t xml:space="preserve">heb je de eerste stap </w:t>
+      </w:r>
+      <w:r>
+        <w:t xml:space="preserve">gezet </w:t>
+      </w:r>
+      <w:r>
+        <w:t xml:space="preserve">om een ervaren software engineer te worden. </w:t>
+      </w:r>
+    </w:p>
+    <w:p>
+      <w:r>
+        <w:t xml:space="preserve">Zit je vast? Stel een vraag aan je </w:t>
+      </w:r>
+      <w:r>
+        <w:t>buurman of -vrouw</w:t>
+      </w:r>
+      <w:r>
+        <w:t xml:space="preserve">! </w:t>
+      </w:r>
+      <w:r>
+        <w:t xml:space="preserve">Als jullie er samen niet uitkomen vraag je het aan je docent. </w:t>
+      </w:r>
+      <w:r>
+        <w:t>In het begin kan</w:t>
       </w:r>
       <w:r>
         <w:t xml:space="preserve"> dit programmeren best moeilijk</w:t>
@@ -252,7 +277,7 @@
         <w:t xml:space="preserve"> zijn</w:t>
       </w:r>
       <w:r>
-        <w:t>.</w:t>
+        <w:t xml:space="preserve">. </w:t>
       </w:r>
     </w:p>
     <w:p>
@@ -268,12 +293,14 @@
       <w:r>
         <w:t xml:space="preserve">2 </w:t>
       </w:r>
+      <w:proofErr w:type="spellStart"/>
       <w:r>
         <w:t>requirement</w:t>
       </w:r>
       <w:r>
         <w:t>s</w:t>
       </w:r>
+      <w:proofErr w:type="spellEnd"/>
       <w:r>
         <w:t xml:space="preserve"> programmeren. Dat </w:t>
       </w:r>
@@ -286,19 +313,20 @@
     </w:p>
     <w:p>
       <w:pPr>
-        <w:pStyle w:val="Lijstalinea"/>
+        <w:pStyle w:val="ListParagraph"/>
         <w:numPr>
           <w:ilvl w:val="0"/>
           <w:numId w:val="1"/>
         </w:numPr>
       </w:pPr>
       <w:r>
+        <w:lastRenderedPageBreak/>
         <w:t>De uitkomst wordt getoond als “Uitkomst: 123” in een label dus met de tekst “Uitkomst: “: voor de daadwerkelijke uitkomst.</w:t>
       </w:r>
     </w:p>
     <w:p>
       <w:pPr>
-        <w:pStyle w:val="Lijstalinea"/>
+        <w:pStyle w:val="ListParagraph"/>
         <w:numPr>
           <w:ilvl w:val="0"/>
           <w:numId w:val="1"/>
@@ -315,12 +343,32 @@
     </w:p>
     <w:p>
       <w:r>
-        <w:t>Noteer de feedback van je docent in de Feedpulse en ga door met de volgende Canvas-opdracht.</w:t>
-      </w:r>
-    </w:p>
-    <w:p>
-      <w:pPr>
-        <w:pStyle w:val="Kop1"/>
+        <w:t xml:space="preserve">Bespreek </w:t>
+      </w:r>
+      <w:r>
+        <w:t>de</w:t>
+      </w:r>
+      <w:r>
+        <w:t>ze opdracht met je docent en voer</w:t>
+      </w:r>
+      <w:r>
+        <w:t xml:space="preserve"> feedback van je docent </w:t>
+      </w:r>
+      <w:r>
+        <w:t xml:space="preserve">in </w:t>
+      </w:r>
+      <w:proofErr w:type="spellStart"/>
+      <w:r>
+        <w:t>in</w:t>
+      </w:r>
+      <w:proofErr w:type="spellEnd"/>
+      <w:r>
+        <w:t xml:space="preserve"> Feedpulse.</w:t>
+      </w:r>
+    </w:p>
+    <w:p>
+      <w:pPr>
+        <w:pStyle w:val="Heading1"/>
       </w:pPr>
       <w:r>
         <w:t>Extra’s</w:t>
@@ -328,7 +376,36 @@
     </w:p>
     <w:p>
       <w:r>
-        <w:t xml:space="preserve">Wil je een hogere beoordeling in de Feedpulse? Maak dan deze extra’s en vraag feedback (let op: je moet deze extra’s </w:t>
+        <w:t xml:space="preserve">Wil je </w:t>
+      </w:r>
+      <w:r>
+        <w:t xml:space="preserve">graag </w:t>
+      </w:r>
+      <w:r>
+        <w:t xml:space="preserve">lachende </w:t>
+      </w:r>
+      <w:proofErr w:type="spellStart"/>
+      <w:r>
+        <w:t>smiley</w:t>
+      </w:r>
+      <w:r>
+        <w:t>’</w:t>
+      </w:r>
+      <w:r>
+        <w:t>s</w:t>
+      </w:r>
+      <w:proofErr w:type="spellEnd"/>
+      <w:r>
+        <w:t xml:space="preserve"> </w:t>
+      </w:r>
+      <w:r>
+        <w:t xml:space="preserve">in Feedpulse? </w:t>
+      </w:r>
+      <w:r>
+        <w:t xml:space="preserve">Verzin dan uitbreidingen op de opdrachten of eigen opdrachten </w:t>
+      </w:r>
+      <w:r>
+        <w:t xml:space="preserve">en vraag feedback (let op: je moet deze extra’s </w:t>
       </w:r>
       <w:r>
         <w:rPr>
@@ -342,22 +419,25 @@
       <w:r>
         <w:t xml:space="preserve"> voor een hogere beoordeling, code-kopie van internet is niet voldoende).</w:t>
       </w:r>
-    </w:p>
-    <w:p>
-      <w:pPr>
-        <w:pStyle w:val="Lijstalinea"/>
+      <w:r>
+        <w:t xml:space="preserve"> Enkele mogelijke uitbreidingen: </w:t>
+      </w:r>
+    </w:p>
+    <w:p>
+      <w:pPr>
+        <w:pStyle w:val="ListParagraph"/>
         <w:numPr>
           <w:ilvl w:val="0"/>
           <w:numId w:val="3"/>
         </w:numPr>
       </w:pPr>
       <w:r>
-        <w:t>Breidt de calculator uit met een functie voor worteltrekken.</w:t>
-      </w:r>
-    </w:p>
-    <w:p>
-      <w:pPr>
-        <w:pStyle w:val="Lijstalinea"/>
+        <w:t>Breid de calculator uit met een functie voor worteltrekken.</w:t>
+      </w:r>
+    </w:p>
+    <w:p>
+      <w:pPr>
+        <w:pStyle w:val="ListParagraph"/>
         <w:numPr>
           <w:ilvl w:val="0"/>
           <w:numId w:val="3"/>
@@ -381,7 +461,7 @@
     </w:p>
     <w:p>
       <w:pPr>
-        <w:pStyle w:val="Lijstalinea"/>
+        <w:pStyle w:val="ListParagraph"/>
         <w:numPr>
           <w:ilvl w:val="0"/>
           <w:numId w:val="3"/>
@@ -391,12 +471,12 @@
         <w:t xml:space="preserve">Breidt de calculator uit met een functie voor delen. Zorg ervoor dat delen door 0 netjes wordt afgevangen en </w:t>
       </w:r>
       <w:r>
-        <w:t>laat een nette foutmelding zien, in het label.</w:t>
-      </w:r>
-    </w:p>
-    <w:p>
-      <w:pPr>
-        <w:pStyle w:val="Kop1"/>
+        <w:t>laat een nette foutmelding zien.</w:t>
+      </w:r>
+    </w:p>
+    <w:p>
+      <w:pPr>
+        <w:pStyle w:val="Heading1"/>
       </w:pPr>
       <w:r>
         <w:t>Versie-historie</w:t>
@@ -412,31 +492,21 @@
       </w:r>
       <w:r>
         <w:tab/>
-        <w:t>Marcel Veldhuijzen</w:t>
-      </w:r>
-      <w:r>
-        <w:t xml:space="preserve"> -</w:t>
-      </w:r>
-      <w:r>
-        <w:t xml:space="preserve"> </w:t>
-      </w:r>
-      <w:r>
-        <w:t>verificatie</w:t>
-      </w:r>
-      <w:r>
-        <w:t xml:space="preserve"> door Coen Crombach en Jan Roelofsen.</w:t>
-      </w:r>
-      <w:r>
-        <w:br/>
+        <w:t xml:space="preserve">Marcel </w:t>
+      </w:r>
+      <w:proofErr w:type="spellStart"/>
+      <w:r>
+        <w:t>Veldhuijzen</w:t>
       </w:r>
       <w:bookmarkStart w:id="0" w:name="_GoBack"/>
       <w:bookmarkEnd w:id="0"/>
+      <w:proofErr w:type="spellEnd"/>
       <w:r>
         <w:br/>
       </w:r>
     </w:p>
     <w:sectPr>
-      <w:footerReference w:type="default" r:id="rId10"/>
+      <w:footerReference w:type="default" r:id="rId12"/>
       <w:pgSz w:w="11906" w:h="16838"/>
       <w:pgMar w:top="1417" w:right="1417" w:bottom="1417" w:left="1417" w:header="708" w:footer="708" w:gutter="0"/>
       <w:cols w:space="708"/>
@@ -447,7 +517,7 @@
 </file>
 
 <file path=word/endnotes.xml><?xml version="1.0" encoding="utf-8"?>
-<w:endnotes xmlns:wpc="http://schemas.microsoft.com/office/word/2010/wordprocessingCanvas" xmlns:mc="http://schemas.openxmlformats.org/markup-compatibility/2006" xmlns:o="urn:schemas-microsoft-com:office:office" xmlns:r="http://schemas.openxmlformats.org/officeDocument/2006/relationships" xmlns:m="http://schemas.openxmlformats.org/officeDocument/2006/math" xmlns:v="urn:schemas-microsoft-com:vml" xmlns:wp14="http://schemas.microsoft.com/office/word/2010/wordprocessingDrawing" xmlns:wp="http://schemas.openxmlformats.org/drawingml/2006/wordprocessingDrawing" xmlns:w10="urn:schemas-microsoft-com:office:word" xmlns:w="http://schemas.openxmlformats.org/wordprocessingml/2006/main" xmlns:w14="http://schemas.microsoft.com/office/word/2010/wordml" xmlns:wpg="http://schemas.microsoft.com/office/word/2010/wordprocessingGroup" xmlns:wpi="http://schemas.microsoft.com/office/word/2010/wordprocessingInk" xmlns:wne="http://schemas.microsoft.com/office/word/2006/wordml" xmlns:wps="http://schemas.microsoft.com/office/word/2010/wordprocessingShape" mc:Ignorable="w14 wp14">
+<w:endnotes xmlns:wpc="http://schemas.microsoft.com/office/word/2010/wordprocessingCanvas" xmlns:cx="http://schemas.microsoft.com/office/drawing/2014/chartex" xmlns:cx1="http://schemas.microsoft.com/office/drawing/2015/9/8/chartex" xmlns:cx2="http://schemas.microsoft.com/office/drawing/2015/10/21/chartex" xmlns:cx3="http://schemas.microsoft.com/office/drawing/2016/5/9/chartex" xmlns:cx4="http://schemas.microsoft.com/office/drawing/2016/5/10/chartex" xmlns:cx5="http://schemas.microsoft.com/office/drawing/2016/5/11/chartex" xmlns:cx6="http://schemas.microsoft.com/office/drawing/2016/5/12/chartex" xmlns:cx7="http://schemas.microsoft.com/office/drawing/2016/5/13/chartex" xmlns:cx8="http://schemas.microsoft.com/office/drawing/2016/5/14/chartex" xmlns:mc="http://schemas.openxmlformats.org/markup-compatibility/2006" xmlns:aink="http://schemas.microsoft.com/office/drawing/2016/ink" xmlns:am3d="http://schemas.microsoft.com/office/drawing/2017/model3d" xmlns:o="urn:schemas-microsoft-com:office:office" xmlns:r="http://schemas.openxmlformats.org/officeDocument/2006/relationships" xmlns:m="http://schemas.openxmlformats.org/officeDocument/2006/math" xmlns:v="urn:schemas-microsoft-com:vml" xmlns:wp14="http://schemas.microsoft.com/office/word/2010/wordprocessingDrawing" xmlns:wp="http://schemas.openxmlformats.org/drawingml/2006/wordprocessingDrawing" xmlns:w10="urn:schemas-microsoft-com:office:word" xmlns:w="http://schemas.openxmlformats.org/wordprocessingml/2006/main" xmlns:w14="http://schemas.microsoft.com/office/word/2010/wordml" xmlns:w15="http://schemas.microsoft.com/office/word/2012/wordml" xmlns:w16cid="http://schemas.microsoft.com/office/word/2016/wordml/cid" xmlns:w16se="http://schemas.microsoft.com/office/word/2015/wordml/symex" xmlns:wpg="http://schemas.microsoft.com/office/word/2010/wordprocessingGroup" xmlns:wpi="http://schemas.microsoft.com/office/word/2010/wordprocessingInk" xmlns:wne="http://schemas.microsoft.com/office/word/2006/wordml" xmlns:wps="http://schemas.microsoft.com/office/word/2010/wordprocessingShape" mc:Ignorable="w14 w15 w16se w16cid wp14">
   <w:endnote w:type="separator" w:id="-1">
     <w:p>
       <w:pPr>
@@ -472,7 +542,7 @@
 </file>
 
 <file path=word/footer1.xml><?xml version="1.0" encoding="utf-8"?>
-<w:ftr xmlns:wpc="http://schemas.microsoft.com/office/word/2010/wordprocessingCanvas" xmlns:mc="http://schemas.openxmlformats.org/markup-compatibility/2006" xmlns:o="urn:schemas-microsoft-com:office:office" xmlns:r="http://schemas.openxmlformats.org/officeDocument/2006/relationships" xmlns:m="http://schemas.openxmlformats.org/officeDocument/2006/math" xmlns:v="urn:schemas-microsoft-com:vml" xmlns:wp14="http://schemas.microsoft.com/office/word/2010/wordprocessingDrawing" xmlns:wp="http://schemas.openxmlformats.org/drawingml/2006/wordprocessingDrawing" xmlns:w10="urn:schemas-microsoft-com:office:word" xmlns:w="http://schemas.openxmlformats.org/wordprocessingml/2006/main" xmlns:w14="http://schemas.microsoft.com/office/word/2010/wordml" xmlns:wpg="http://schemas.microsoft.com/office/word/2010/wordprocessingGroup" xmlns:wpi="http://schemas.microsoft.com/office/word/2010/wordprocessingInk" xmlns:wne="http://schemas.microsoft.com/office/word/2006/wordml" xmlns:wps="http://schemas.microsoft.com/office/word/2010/wordprocessingShape" mc:Ignorable="w14 wp14">
+<w:ftr xmlns:wpc="http://schemas.microsoft.com/office/word/2010/wordprocessingCanvas" xmlns:cx="http://schemas.microsoft.com/office/drawing/2014/chartex" xmlns:cx1="http://schemas.microsoft.com/office/drawing/2015/9/8/chartex" xmlns:cx2="http://schemas.microsoft.com/office/drawing/2015/10/21/chartex" xmlns:cx3="http://schemas.microsoft.com/office/drawing/2016/5/9/chartex" xmlns:cx4="http://schemas.microsoft.com/office/drawing/2016/5/10/chartex" xmlns:cx5="http://schemas.microsoft.com/office/drawing/2016/5/11/chartex" xmlns:cx6="http://schemas.microsoft.com/office/drawing/2016/5/12/chartex" xmlns:cx7="http://schemas.microsoft.com/office/drawing/2016/5/13/chartex" xmlns:cx8="http://schemas.microsoft.com/office/drawing/2016/5/14/chartex" xmlns:mc="http://schemas.openxmlformats.org/markup-compatibility/2006" xmlns:aink="http://schemas.microsoft.com/office/drawing/2016/ink" xmlns:am3d="http://schemas.microsoft.com/office/drawing/2017/model3d" xmlns:o="urn:schemas-microsoft-com:office:office" xmlns:r="http://schemas.openxmlformats.org/officeDocument/2006/relationships" xmlns:m="http://schemas.openxmlformats.org/officeDocument/2006/math" xmlns:v="urn:schemas-microsoft-com:vml" xmlns:wp14="http://schemas.microsoft.com/office/word/2010/wordprocessingDrawing" xmlns:wp="http://schemas.openxmlformats.org/drawingml/2006/wordprocessingDrawing" xmlns:w10="urn:schemas-microsoft-com:office:word" xmlns:w="http://schemas.openxmlformats.org/wordprocessingml/2006/main" xmlns:w14="http://schemas.microsoft.com/office/word/2010/wordml" xmlns:w15="http://schemas.microsoft.com/office/word/2012/wordml" xmlns:w16cid="http://schemas.microsoft.com/office/word/2016/wordml/cid" xmlns:w16se="http://schemas.microsoft.com/office/word/2015/wordml/symex" xmlns:wpg="http://schemas.microsoft.com/office/word/2010/wordprocessingGroup" xmlns:wpi="http://schemas.microsoft.com/office/word/2010/wordprocessingInk" xmlns:wne="http://schemas.microsoft.com/office/word/2006/wordml" xmlns:wps="http://schemas.microsoft.com/office/word/2010/wordprocessingShape" mc:Ignorable="w14 w15 w16se w16cid wp14">
   <w:sdt>
     <w:sdtPr>
       <w:id w:val="989682552"/>
@@ -485,7 +555,7 @@
     <w:sdtContent>
       <w:p>
         <w:pPr>
-          <w:pStyle w:val="Voettekst"/>
+          <w:pStyle w:val="Footer"/>
           <w:jc w:val="center"/>
         </w:pPr>
         <w:r>
@@ -511,14 +581,14 @@
   </w:sdt>
   <w:p>
     <w:pPr>
-      <w:pStyle w:val="Voettekst"/>
+      <w:pStyle w:val="Footer"/>
     </w:pPr>
   </w:p>
 </w:ftr>
 </file>
 
 <file path=word/footnotes.xml><?xml version="1.0" encoding="utf-8"?>
-<w:footnotes xmlns:wpc="http://schemas.microsoft.com/office/word/2010/wordprocessingCanvas" xmlns:mc="http://schemas.openxmlformats.org/markup-compatibility/2006" xmlns:o="urn:schemas-microsoft-com:office:office" xmlns:r="http://schemas.openxmlformats.org/officeDocument/2006/relationships" xmlns:m="http://schemas.openxmlformats.org/officeDocument/2006/math" xmlns:v="urn:schemas-microsoft-com:vml" xmlns:wp14="http://schemas.microsoft.com/office/word/2010/wordprocessingDrawing" xmlns:wp="http://schemas.openxmlformats.org/drawingml/2006/wordprocessingDrawing" xmlns:w10="urn:schemas-microsoft-com:office:word" xmlns:w="http://schemas.openxmlformats.org/wordprocessingml/2006/main" xmlns:w14="http://schemas.microsoft.com/office/word/2010/wordml" xmlns:wpg="http://schemas.microsoft.com/office/word/2010/wordprocessingGroup" xmlns:wpi="http://schemas.microsoft.com/office/word/2010/wordprocessingInk" xmlns:wne="http://schemas.microsoft.com/office/word/2006/wordml" xmlns:wps="http://schemas.microsoft.com/office/word/2010/wordprocessingShape" mc:Ignorable="w14 wp14">
+<w:footnotes xmlns:wpc="http://schemas.microsoft.com/office/word/2010/wordprocessingCanvas" xmlns:cx="http://schemas.microsoft.com/office/drawing/2014/chartex" xmlns:cx1="http://schemas.microsoft.com/office/drawing/2015/9/8/chartex" xmlns:cx2="http://schemas.microsoft.com/office/drawing/2015/10/21/chartex" xmlns:cx3="http://schemas.microsoft.com/office/drawing/2016/5/9/chartex" xmlns:cx4="http://schemas.microsoft.com/office/drawing/2016/5/10/chartex" xmlns:cx5="http://schemas.microsoft.com/office/drawing/2016/5/11/chartex" xmlns:cx6="http://schemas.microsoft.com/office/drawing/2016/5/12/chartex" xmlns:cx7="http://schemas.microsoft.com/office/drawing/2016/5/13/chartex" xmlns:cx8="http://schemas.microsoft.com/office/drawing/2016/5/14/chartex" xmlns:mc="http://schemas.openxmlformats.org/markup-compatibility/2006" xmlns:aink="http://schemas.microsoft.com/office/drawing/2016/ink" xmlns:am3d="http://schemas.microsoft.com/office/drawing/2017/model3d" xmlns:o="urn:schemas-microsoft-com:office:office" xmlns:r="http://schemas.openxmlformats.org/officeDocument/2006/relationships" xmlns:m="http://schemas.openxmlformats.org/officeDocument/2006/math" xmlns:v="urn:schemas-microsoft-com:vml" xmlns:wp14="http://schemas.microsoft.com/office/word/2010/wordprocessingDrawing" xmlns:wp="http://schemas.openxmlformats.org/drawingml/2006/wordprocessingDrawing" xmlns:w10="urn:schemas-microsoft-com:office:word" xmlns:w="http://schemas.openxmlformats.org/wordprocessingml/2006/main" xmlns:w14="http://schemas.microsoft.com/office/word/2010/wordml" xmlns:w15="http://schemas.microsoft.com/office/word/2012/wordml" xmlns:w16cid="http://schemas.microsoft.com/office/word/2016/wordml/cid" xmlns:w16se="http://schemas.microsoft.com/office/word/2015/wordml/symex" xmlns:wpg="http://schemas.microsoft.com/office/word/2010/wordprocessingGroup" xmlns:wpi="http://schemas.microsoft.com/office/word/2010/wordprocessingInk" xmlns:wne="http://schemas.microsoft.com/office/word/2006/wordml" xmlns:wps="http://schemas.microsoft.com/office/word/2010/wordprocessingShape" mc:Ignorable="w14 w15 w16se w16cid wp14">
   <w:footnote w:type="separator" w:id="-1">
     <w:p>
       <w:pPr>
@@ -536,22 +606,6 @@
       </w:pPr>
       <w:r>
         <w:continuationSeparator/>
-      </w:r>
-    </w:p>
-  </w:footnote>
-  <w:footnote w:id="1">
-    <w:p>
-      <w:pPr>
-        <w:pStyle w:val="Voetnoottekst"/>
-      </w:pPr>
-      <w:r>
-        <w:rPr>
-          <w:rStyle w:val="Voetnootmarkering"/>
-        </w:rPr>
-        <w:footnoteRef/>
-      </w:r>
-      <w:r>
-        <w:t xml:space="preserve"> Besteed niet heel veel tijd aan de UI, het is geen leerdoel! Leerdoel is dat je leert werken met variabelen!</w:t>
       </w:r>
     </w:p>
   </w:footnote>
@@ -559,8 +613,8 @@
 </file>
 
 <file path=word/numbering.xml><?xml version="1.0" encoding="utf-8"?>
-<w:numbering xmlns:wpc="http://schemas.microsoft.com/office/word/2010/wordprocessingCanvas" xmlns:mc="http://schemas.openxmlformats.org/markup-compatibility/2006" xmlns:o="urn:schemas-microsoft-com:office:office" xmlns:r="http://schemas.openxmlformats.org/officeDocument/2006/relationships" xmlns:m="http://schemas.openxmlformats.org/officeDocument/2006/math" xmlns:v="urn:schemas-microsoft-com:vml" xmlns:wp14="http://schemas.microsoft.com/office/word/2010/wordprocessingDrawing" xmlns:wp="http://schemas.openxmlformats.org/drawingml/2006/wordprocessingDrawing" xmlns:w10="urn:schemas-microsoft-com:office:word" xmlns:w="http://schemas.openxmlformats.org/wordprocessingml/2006/main" xmlns:w14="http://schemas.microsoft.com/office/word/2010/wordml" xmlns:wpg="http://schemas.microsoft.com/office/word/2010/wordprocessingGroup" xmlns:wpi="http://schemas.microsoft.com/office/word/2010/wordprocessingInk" xmlns:wne="http://schemas.microsoft.com/office/word/2006/wordml" xmlns:wps="http://schemas.microsoft.com/office/word/2010/wordprocessingShape" mc:Ignorable="w14 wp14">
-  <w:abstractNum w:abstractNumId="0">
+<w:numbering xmlns:wpc="http://schemas.microsoft.com/office/word/2010/wordprocessingCanvas" xmlns:cx="http://schemas.microsoft.com/office/drawing/2014/chartex" xmlns:cx1="http://schemas.microsoft.com/office/drawing/2015/9/8/chartex" xmlns:cx2="http://schemas.microsoft.com/office/drawing/2015/10/21/chartex" xmlns:cx3="http://schemas.microsoft.com/office/drawing/2016/5/9/chartex" xmlns:cx4="http://schemas.microsoft.com/office/drawing/2016/5/10/chartex" xmlns:cx5="http://schemas.microsoft.com/office/drawing/2016/5/11/chartex" xmlns:cx6="http://schemas.microsoft.com/office/drawing/2016/5/12/chartex" xmlns:cx7="http://schemas.microsoft.com/office/drawing/2016/5/13/chartex" xmlns:cx8="http://schemas.microsoft.com/office/drawing/2016/5/14/chartex" xmlns:mc="http://schemas.openxmlformats.org/markup-compatibility/2006" xmlns:aink="http://schemas.microsoft.com/office/drawing/2016/ink" xmlns:am3d="http://schemas.microsoft.com/office/drawing/2017/model3d" xmlns:o="urn:schemas-microsoft-com:office:office" xmlns:r="http://schemas.openxmlformats.org/officeDocument/2006/relationships" xmlns:m="http://schemas.openxmlformats.org/officeDocument/2006/math" xmlns:v="urn:schemas-microsoft-com:vml" xmlns:wp14="http://schemas.microsoft.com/office/word/2010/wordprocessingDrawing" xmlns:wp="http://schemas.openxmlformats.org/drawingml/2006/wordprocessingDrawing" xmlns:w10="urn:schemas-microsoft-com:office:word" xmlns:w="http://schemas.openxmlformats.org/wordprocessingml/2006/main" xmlns:w14="http://schemas.microsoft.com/office/word/2010/wordml" xmlns:w15="http://schemas.microsoft.com/office/word/2012/wordml" xmlns:w16cid="http://schemas.microsoft.com/office/word/2016/wordml/cid" xmlns:w16se="http://schemas.microsoft.com/office/word/2015/wordml/symex" xmlns:wpg="http://schemas.microsoft.com/office/word/2010/wordprocessingGroup" xmlns:wpi="http://schemas.microsoft.com/office/word/2010/wordprocessingInk" xmlns:wne="http://schemas.microsoft.com/office/word/2006/wordml" xmlns:wps="http://schemas.microsoft.com/office/word/2010/wordprocessingShape" mc:Ignorable="w14 w15 w16se w16cid wp14">
+  <w:abstractNum w:abstractNumId="0" w15:restartNumberingAfterBreak="0">
     <w:nsid w:val="172B747E"/>
     <w:multiLevelType w:val="hybridMultilevel"/>
     <w:tmpl w:val="D0726648"/>
@@ -649,7 +703,7 @@
       </w:pPr>
     </w:lvl>
   </w:abstractNum>
-  <w:abstractNum w:abstractNumId="1">
+  <w:abstractNum w:abstractNumId="1" w15:restartNumberingAfterBreak="0">
     <w:nsid w:val="24F44F84"/>
     <w:multiLevelType w:val="hybridMultilevel"/>
     <w:tmpl w:val="58681B5E"/>
@@ -735,7 +789,7 @@
       </w:pPr>
     </w:lvl>
   </w:abstractNum>
-  <w:abstractNum w:abstractNumId="2">
+  <w:abstractNum w:abstractNumId="2" w15:restartNumberingAfterBreak="0">
     <w:nsid w:val="7DD77AA0"/>
     <w:multiLevelType w:val="hybridMultilevel"/>
     <w:tmpl w:val="4058CF44"/>
@@ -834,7 +888,7 @@
 </file>
 
 <file path=word/styles.xml><?xml version="1.0" encoding="utf-8"?>
-<w:styles xmlns:mc="http://schemas.openxmlformats.org/markup-compatibility/2006" xmlns:r="http://schemas.openxmlformats.org/officeDocument/2006/relationships" xmlns:w="http://schemas.openxmlformats.org/wordprocessingml/2006/main" xmlns:w14="http://schemas.microsoft.com/office/word/2010/wordml" mc:Ignorable="w14">
+<w:styles xmlns:mc="http://schemas.openxmlformats.org/markup-compatibility/2006" xmlns:r="http://schemas.openxmlformats.org/officeDocument/2006/relationships" xmlns:w="http://schemas.openxmlformats.org/wordprocessingml/2006/main" xmlns:w14="http://schemas.microsoft.com/office/word/2010/wordml" xmlns:w15="http://schemas.microsoft.com/office/word/2012/wordml" xmlns:w16cid="http://schemas.microsoft.com/office/word/2016/wordml/cid" xmlns:w16se="http://schemas.microsoft.com/office/word/2015/wordml/symex" mc:Ignorable="w14 w15 w16se w16cid">
   <w:docDefaults>
     <w:rPrDefault>
       <w:rPr>
@@ -850,154 +904,393 @@
       </w:pPr>
     </w:pPrDefault>
   </w:docDefaults>
-  <w:latentStyles w:defLockedState="0" w:defUIPriority="99" w:defSemiHidden="1" w:defUnhideWhenUsed="1" w:defQFormat="0" w:count="267">
-    <w:lsdException w:name="Normal" w:semiHidden="0" w:uiPriority="0" w:unhideWhenUsed="0" w:qFormat="1"/>
-    <w:lsdException w:name="heading 1" w:semiHidden="0" w:uiPriority="9" w:unhideWhenUsed="0" w:qFormat="1"/>
-    <w:lsdException w:name="heading 2" w:uiPriority="9" w:qFormat="1"/>
-    <w:lsdException w:name="heading 3" w:uiPriority="9" w:qFormat="1"/>
-    <w:lsdException w:name="heading 4" w:uiPriority="9" w:qFormat="1"/>
-    <w:lsdException w:name="heading 5" w:uiPriority="9" w:qFormat="1"/>
-    <w:lsdException w:name="heading 6" w:uiPriority="9" w:qFormat="1"/>
-    <w:lsdException w:name="heading 7" w:uiPriority="9" w:qFormat="1"/>
-    <w:lsdException w:name="heading 8" w:uiPriority="9" w:qFormat="1"/>
-    <w:lsdException w:name="heading 9" w:uiPriority="9" w:qFormat="1"/>
-    <w:lsdException w:name="toc 1" w:uiPriority="39"/>
-    <w:lsdException w:name="toc 2" w:uiPriority="39"/>
-    <w:lsdException w:name="toc 3" w:uiPriority="39"/>
-    <w:lsdException w:name="toc 4" w:uiPriority="39"/>
-    <w:lsdException w:name="toc 5" w:uiPriority="39"/>
-    <w:lsdException w:name="toc 6" w:uiPriority="39"/>
-    <w:lsdException w:name="toc 7" w:uiPriority="39"/>
-    <w:lsdException w:name="toc 8" w:uiPriority="39"/>
-    <w:lsdException w:name="toc 9" w:uiPriority="39"/>
-    <w:lsdException w:name="caption" w:uiPriority="35" w:qFormat="1"/>
-    <w:lsdException w:name="Title" w:semiHidden="0" w:uiPriority="10" w:unhideWhenUsed="0" w:qFormat="1"/>
-    <w:lsdException w:name="Default Paragraph Font" w:uiPriority="1"/>
-    <w:lsdException w:name="Subtitle" w:semiHidden="0" w:uiPriority="11" w:unhideWhenUsed="0" w:qFormat="1"/>
-    <w:lsdException w:name="Strong" w:semiHidden="0" w:uiPriority="22" w:unhideWhenUsed="0" w:qFormat="1"/>
-    <w:lsdException w:name="Emphasis" w:semiHidden="0" w:uiPriority="20" w:unhideWhenUsed="0" w:qFormat="1"/>
-    <w:lsdException w:name="Table Grid" w:semiHidden="0" w:uiPriority="59" w:unhideWhenUsed="0"/>
-    <w:lsdException w:name="Placeholder Text" w:unhideWhenUsed="0"/>
-    <w:lsdException w:name="No Spacing" w:semiHidden="0" w:uiPriority="1" w:unhideWhenUsed="0" w:qFormat="1"/>
-    <w:lsdException w:name="Light Shading" w:semiHidden="0" w:uiPriority="60" w:unhideWhenUsed="0"/>
-    <w:lsdException w:name="Light List" w:semiHidden="0" w:uiPriority="61" w:unhideWhenUsed="0"/>
-    <w:lsdException w:name="Light Grid" w:semiHidden="0" w:uiPriority="62" w:unhideWhenUsed="0"/>
-    <w:lsdException w:name="Medium Shading 1" w:semiHidden="0" w:uiPriority="63" w:unhideWhenUsed="0"/>
-    <w:lsdException w:name="Medium Shading 2" w:semiHidden="0" w:uiPriority="64" w:unhideWhenUsed="0"/>
-    <w:lsdException w:name="Medium List 1" w:semiHidden="0" w:uiPriority="65" w:unhideWhenUsed="0"/>
-    <w:lsdException w:name="Medium List 2" w:semiHidden="0" w:uiPriority="66" w:unhideWhenUsed="0"/>
-    <w:lsdException w:name="Medium Grid 1" w:semiHidden="0" w:uiPriority="67" w:unhideWhenUsed="0"/>
-    <w:lsdException w:name="Medium Grid 2" w:semiHidden="0" w:uiPriority="68" w:unhideWhenUsed="0"/>
-    <w:lsdException w:name="Medium Grid 3" w:semiHidden="0" w:uiPriority="69" w:unhideWhenUsed="0"/>
-    <w:lsdException w:name="Dark List" w:semiHidden="0" w:uiPriority="70" w:unhideWhenUsed="0"/>
-    <w:lsdException w:name="Colorful Shading" w:semiHidden="0" w:uiPriority="71" w:unhideWhenUsed="0"/>
-    <w:lsdException w:name="Colorful List" w:semiHidden="0" w:uiPriority="72" w:unhideWhenUsed="0"/>
-    <w:lsdException w:name="Colorful Grid" w:semiHidden="0" w:uiPriority="73" w:unhideWhenUsed="0"/>
-    <w:lsdException w:name="Light Shading Accent 1" w:semiHidden="0" w:uiPriority="60" w:unhideWhenUsed="0"/>
-    <w:lsdException w:name="Light List Accent 1" w:semiHidden="0" w:uiPriority="61" w:unhideWhenUsed="0"/>
-    <w:lsdException w:name="Light Grid Accent 1" w:semiHidden="0" w:uiPriority="62" w:unhideWhenUsed="0"/>
-    <w:lsdException w:name="Medium Shading 1 Accent 1" w:semiHidden="0" w:uiPriority="63" w:unhideWhenUsed="0"/>
-    <w:lsdException w:name="Medium Shading 2 Accent 1" w:semiHidden="0" w:uiPriority="64" w:unhideWhenUsed="0"/>
-    <w:lsdException w:name="Medium List 1 Accent 1" w:semiHidden="0" w:uiPriority="65" w:unhideWhenUsed="0"/>
-    <w:lsdException w:name="Revision" w:unhideWhenUsed="0"/>
-    <w:lsdException w:name="List Paragraph" w:semiHidden="0" w:uiPriority="34" w:unhideWhenUsed="0" w:qFormat="1"/>
-    <w:lsdException w:name="Quote" w:semiHidden="0" w:uiPriority="29" w:unhideWhenUsed="0" w:qFormat="1"/>
-    <w:lsdException w:name="Intense Quote" w:semiHidden="0" w:uiPriority="30" w:unhideWhenUsed="0" w:qFormat="1"/>
-    <w:lsdException w:name="Medium List 2 Accent 1" w:semiHidden="0" w:uiPriority="66" w:unhideWhenUsed="0"/>
-    <w:lsdException w:name="Medium Grid 1 Accent 1" w:semiHidden="0" w:uiPriority="67" w:unhideWhenUsed="0"/>
-    <w:lsdException w:name="Medium Grid 2 Accent 1" w:semiHidden="0" w:uiPriority="68" w:unhideWhenUsed="0"/>
-    <w:lsdException w:name="Medium Grid 3 Accent 1" w:semiHidden="0" w:uiPriority="69" w:unhideWhenUsed="0"/>
-    <w:lsdException w:name="Dark List Accent 1" w:semiHidden="0" w:uiPriority="70" w:unhideWhenUsed="0"/>
-    <w:lsdException w:name="Colorful Shading Accent 1" w:semiHidden="0" w:uiPriority="71" w:unhideWhenUsed="0"/>
-    <w:lsdException w:name="Colorful List Accent 1" w:semiHidden="0" w:uiPriority="72" w:unhideWhenUsed="0"/>
-    <w:lsdException w:name="Colorful Grid Accent 1" w:semiHidden="0" w:uiPriority="73" w:unhideWhenUsed="0"/>
-    <w:lsdException w:name="Light Shading Accent 2" w:semiHidden="0" w:uiPriority="60" w:unhideWhenUsed="0"/>
-    <w:lsdException w:name="Light List Accent 2" w:semiHidden="0" w:uiPriority="61" w:unhideWhenUsed="0"/>
-    <w:lsdException w:name="Light Grid Accent 2" w:semiHidden="0" w:uiPriority="62" w:unhideWhenUsed="0"/>
-    <w:lsdException w:name="Medium Shading 1 Accent 2" w:semiHidden="0" w:uiPriority="63" w:unhideWhenUsed="0"/>
-    <w:lsdException w:name="Medium Shading 2 Accent 2" w:semiHidden="0" w:uiPriority="64" w:unhideWhenUsed="0"/>
-    <w:lsdException w:name="Medium List 1 Accent 2" w:semiHidden="0" w:uiPriority="65" w:unhideWhenUsed="0"/>
-    <w:lsdException w:name="Medium List 2 Accent 2" w:semiHidden="0" w:uiPriority="66" w:unhideWhenUsed="0"/>
-    <w:lsdException w:name="Medium Grid 1 Accent 2" w:semiHidden="0" w:uiPriority="67" w:unhideWhenUsed="0"/>
-    <w:lsdException w:name="Medium Grid 2 Accent 2" w:semiHidden="0" w:uiPriority="68" w:unhideWhenUsed="0"/>
-    <w:lsdException w:name="Medium Grid 3 Accent 2" w:semiHidden="0" w:uiPriority="69" w:unhideWhenUsed="0"/>
-    <w:lsdException w:name="Dark List Accent 2" w:semiHidden="0" w:uiPriority="70" w:unhideWhenUsed="0"/>
-    <w:lsdException w:name="Colorful Shading Accent 2" w:semiHidden="0" w:uiPriority="71" w:unhideWhenUsed="0"/>
-    <w:lsdException w:name="Colorful List Accent 2" w:semiHidden="0" w:uiPriority="72" w:unhideWhenUsed="0"/>
-    <w:lsdException w:name="Colorful Grid Accent 2" w:semiHidden="0" w:uiPriority="73" w:unhideWhenUsed="0"/>
-    <w:lsdException w:name="Light Shading Accent 3" w:semiHidden="0" w:uiPriority="60" w:unhideWhenUsed="0"/>
-    <w:lsdException w:name="Light List Accent 3" w:semiHidden="0" w:uiPriority="61" w:unhideWhenUsed="0"/>
-    <w:lsdException w:name="Light Grid Accent 3" w:semiHidden="0" w:uiPriority="62" w:unhideWhenUsed="0"/>
-    <w:lsdException w:name="Medium Shading 1 Accent 3" w:semiHidden="0" w:uiPriority="63" w:unhideWhenUsed="0"/>
-    <w:lsdException w:name="Medium Shading 2 Accent 3" w:semiHidden="0" w:uiPriority="64" w:unhideWhenUsed="0"/>
-    <w:lsdException w:name="Medium List 1 Accent 3" w:semiHidden="0" w:uiPriority="65" w:unhideWhenUsed="0"/>
-    <w:lsdException w:name="Medium List 2 Accent 3" w:semiHidden="0" w:uiPriority="66" w:unhideWhenUsed="0"/>
-    <w:lsdException w:name="Medium Grid 1 Accent 3" w:semiHidden="0" w:uiPriority="67" w:unhideWhenUsed="0"/>
-    <w:lsdException w:name="Medium Grid 2 Accent 3" w:semiHidden="0" w:uiPriority="68" w:unhideWhenUsed="0"/>
-    <w:lsdException w:name="Medium Grid 3 Accent 3" w:semiHidden="0" w:uiPriority="69" w:unhideWhenUsed="0"/>
-    <w:lsdException w:name="Dark List Accent 3" w:semiHidden="0" w:uiPriority="70" w:unhideWhenUsed="0"/>
-    <w:lsdException w:name="Colorful Shading Accent 3" w:semiHidden="0" w:uiPriority="71" w:unhideWhenUsed="0"/>
-    <w:lsdException w:name="Colorful List Accent 3" w:semiHidden="0" w:uiPriority="72" w:unhideWhenUsed="0"/>
-    <w:lsdException w:name="Colorful Grid Accent 3" w:semiHidden="0" w:uiPriority="73" w:unhideWhenUsed="0"/>
-    <w:lsdException w:name="Light Shading Accent 4" w:semiHidden="0" w:uiPriority="60" w:unhideWhenUsed="0"/>
-    <w:lsdException w:name="Light List Accent 4" w:semiHidden="0" w:uiPriority="61" w:unhideWhenUsed="0"/>
-    <w:lsdException w:name="Light Grid Accent 4" w:semiHidden="0" w:uiPriority="62" w:unhideWhenUsed="0"/>
-    <w:lsdException w:name="Medium Shading 1 Accent 4" w:semiHidden="0" w:uiPriority="63" w:unhideWhenUsed="0"/>
-    <w:lsdException w:name="Medium Shading 2 Accent 4" w:semiHidden="0" w:uiPriority="64" w:unhideWhenUsed="0"/>
-    <w:lsdException w:name="Medium List 1 Accent 4" w:semiHidden="0" w:uiPriority="65" w:unhideWhenUsed="0"/>
-    <w:lsdException w:name="Medium List 2 Accent 4" w:semiHidden="0" w:uiPriority="66" w:unhideWhenUsed="0"/>
-    <w:lsdException w:name="Medium Grid 1 Accent 4" w:semiHidden="0" w:uiPriority="67" w:unhideWhenUsed="0"/>
-    <w:lsdException w:name="Medium Grid 2 Accent 4" w:semiHidden="0" w:uiPriority="68" w:unhideWhenUsed="0"/>
-    <w:lsdException w:name="Medium Grid 3 Accent 4" w:semiHidden="0" w:uiPriority="69" w:unhideWhenUsed="0"/>
-    <w:lsdException w:name="Dark List Accent 4" w:semiHidden="0" w:uiPriority="70" w:unhideWhenUsed="0"/>
-    <w:lsdException w:name="Colorful Shading Accent 4" w:semiHidden="0" w:uiPriority="71" w:unhideWhenUsed="0"/>
-    <w:lsdException w:name="Colorful List Accent 4" w:semiHidden="0" w:uiPriority="72" w:unhideWhenUsed="0"/>
-    <w:lsdException w:name="Colorful Grid Accent 4" w:semiHidden="0" w:uiPriority="73" w:unhideWhenUsed="0"/>
-    <w:lsdException w:name="Light Shading Accent 5" w:semiHidden="0" w:uiPriority="60" w:unhideWhenUsed="0"/>
-    <w:lsdException w:name="Light List Accent 5" w:semiHidden="0" w:uiPriority="61" w:unhideWhenUsed="0"/>
-    <w:lsdException w:name="Light Grid Accent 5" w:semiHidden="0" w:uiPriority="62" w:unhideWhenUsed="0"/>
-    <w:lsdException w:name="Medium Shading 1 Accent 5" w:semiHidden="0" w:uiPriority="63" w:unhideWhenUsed="0"/>
-    <w:lsdException w:name="Medium Shading 2 Accent 5" w:semiHidden="0" w:uiPriority="64" w:unhideWhenUsed="0"/>
-    <w:lsdException w:name="Medium List 1 Accent 5" w:semiHidden="0" w:uiPriority="65" w:unhideWhenUsed="0"/>
-    <w:lsdException w:name="Medium List 2 Accent 5" w:semiHidden="0" w:uiPriority="66" w:unhideWhenUsed="0"/>
-    <w:lsdException w:name="Medium Grid 1 Accent 5" w:semiHidden="0" w:uiPriority="67" w:unhideWhenUsed="0"/>
-    <w:lsdException w:name="Medium Grid 2 Accent 5" w:semiHidden="0" w:uiPriority="68" w:unhideWhenUsed="0"/>
-    <w:lsdException w:name="Medium Grid 3 Accent 5" w:semiHidden="0" w:uiPriority="69" w:unhideWhenUsed="0"/>
-    <w:lsdException w:name="Dark List Accent 5" w:semiHidden="0" w:uiPriority="70" w:unhideWhenUsed="0"/>
-    <w:lsdException w:name="Colorful Shading Accent 5" w:semiHidden="0" w:uiPriority="71" w:unhideWhenUsed="0"/>
-    <w:lsdException w:name="Colorful List Accent 5" w:semiHidden="0" w:uiPriority="72" w:unhideWhenUsed="0"/>
-    <w:lsdException w:name="Colorful Grid Accent 5" w:semiHidden="0" w:uiPriority="73" w:unhideWhenUsed="0"/>
-    <w:lsdException w:name="Light Shading Accent 6" w:semiHidden="0" w:uiPriority="60" w:unhideWhenUsed="0"/>
-    <w:lsdException w:name="Light List Accent 6" w:semiHidden="0" w:uiPriority="61" w:unhideWhenUsed="0"/>
-    <w:lsdException w:name="Light Grid Accent 6" w:semiHidden="0" w:uiPriority="62" w:unhideWhenUsed="0"/>
-    <w:lsdException w:name="Medium Shading 1 Accent 6" w:semiHidden="0" w:uiPriority="63" w:unhideWhenUsed="0"/>
-    <w:lsdException w:name="Medium Shading 2 Accent 6" w:semiHidden="0" w:uiPriority="64" w:unhideWhenUsed="0"/>
-    <w:lsdException w:name="Medium List 1 Accent 6" w:semiHidden="0" w:uiPriority="65" w:unhideWhenUsed="0"/>
-    <w:lsdException w:name="Medium List 2 Accent 6" w:semiHidden="0" w:uiPriority="66" w:unhideWhenUsed="0"/>
-    <w:lsdException w:name="Medium Grid 1 Accent 6" w:semiHidden="0" w:uiPriority="67" w:unhideWhenUsed="0"/>
-    <w:lsdException w:name="Medium Grid 2 Accent 6" w:semiHidden="0" w:uiPriority="68" w:unhideWhenUsed="0"/>
-    <w:lsdException w:name="Medium Grid 3 Accent 6" w:semiHidden="0" w:uiPriority="69" w:unhideWhenUsed="0"/>
-    <w:lsdException w:name="Dark List Accent 6" w:semiHidden="0" w:uiPriority="70" w:unhideWhenUsed="0"/>
-    <w:lsdException w:name="Colorful Shading Accent 6" w:semiHidden="0" w:uiPriority="71" w:unhideWhenUsed="0"/>
-    <w:lsdException w:name="Colorful List Accent 6" w:semiHidden="0" w:uiPriority="72" w:unhideWhenUsed="0"/>
-    <w:lsdException w:name="Colorful Grid Accent 6" w:semiHidden="0" w:uiPriority="73" w:unhideWhenUsed="0"/>
-    <w:lsdException w:name="Subtle Emphasis" w:semiHidden="0" w:uiPriority="19" w:unhideWhenUsed="0" w:qFormat="1"/>
-    <w:lsdException w:name="Intense Emphasis" w:semiHidden="0" w:uiPriority="21" w:unhideWhenUsed="0" w:qFormat="1"/>
-    <w:lsdException w:name="Subtle Reference" w:semiHidden="0" w:uiPriority="31" w:unhideWhenUsed="0" w:qFormat="1"/>
-    <w:lsdException w:name="Intense Reference" w:semiHidden="0" w:uiPriority="32" w:unhideWhenUsed="0" w:qFormat="1"/>
-    <w:lsdException w:name="Book Title" w:semiHidden="0" w:uiPriority="33" w:unhideWhenUsed="0" w:qFormat="1"/>
-    <w:lsdException w:name="Bibliography" w:uiPriority="37"/>
-    <w:lsdException w:name="TOC Heading" w:uiPriority="39" w:qFormat="1"/>
+  <w:latentStyles w:defLockedState="0" w:defUIPriority="99" w:defSemiHidden="0" w:defUnhideWhenUsed="0" w:defQFormat="0" w:count="376">
+    <w:lsdException w:name="Normal" w:uiPriority="0" w:qFormat="1"/>
+    <w:lsdException w:name="heading 1" w:uiPriority="9" w:qFormat="1"/>
+    <w:lsdException w:name="heading 2" w:semiHidden="1" w:uiPriority="9" w:unhideWhenUsed="1" w:qFormat="1"/>
+    <w:lsdException w:name="heading 3" w:semiHidden="1" w:uiPriority="9" w:unhideWhenUsed="1" w:qFormat="1"/>
+    <w:lsdException w:name="heading 4" w:semiHidden="1" w:uiPriority="9" w:unhideWhenUsed="1" w:qFormat="1"/>
+    <w:lsdException w:name="heading 5" w:semiHidden="1" w:uiPriority="9" w:unhideWhenUsed="1" w:qFormat="1"/>
+    <w:lsdException w:name="heading 6" w:semiHidden="1" w:uiPriority="9" w:unhideWhenUsed="1" w:qFormat="1"/>
+    <w:lsdException w:name="heading 7" w:semiHidden="1" w:uiPriority="9" w:unhideWhenUsed="1" w:qFormat="1"/>
+    <w:lsdException w:name="heading 8" w:semiHidden="1" w:uiPriority="9" w:unhideWhenUsed="1" w:qFormat="1"/>
+    <w:lsdException w:name="heading 9" w:semiHidden="1" w:uiPriority="9" w:unhideWhenUsed="1" w:qFormat="1"/>
+    <w:lsdException w:name="index 1" w:semiHidden="1" w:unhideWhenUsed="1"/>
+    <w:lsdException w:name="index 2" w:semiHidden="1" w:unhideWhenUsed="1"/>
+    <w:lsdException w:name="index 3" w:semiHidden="1" w:unhideWhenUsed="1"/>
+    <w:lsdException w:name="index 4" w:semiHidden="1" w:unhideWhenUsed="1"/>
+    <w:lsdException w:name="index 5" w:semiHidden="1" w:unhideWhenUsed="1"/>
+    <w:lsdException w:name="index 6" w:semiHidden="1" w:unhideWhenUsed="1"/>
+    <w:lsdException w:name="index 7" w:semiHidden="1" w:unhideWhenUsed="1"/>
+    <w:lsdException w:name="index 8" w:semiHidden="1" w:unhideWhenUsed="1"/>
+    <w:lsdException w:name="index 9" w:semiHidden="1" w:unhideWhenUsed="1"/>
+    <w:lsdException w:name="toc 1" w:semiHidden="1" w:uiPriority="39" w:unhideWhenUsed="1"/>
+    <w:lsdException w:name="toc 2" w:semiHidden="1" w:uiPriority="39" w:unhideWhenUsed="1"/>
+    <w:lsdException w:name="toc 3" w:semiHidden="1" w:uiPriority="39" w:unhideWhenUsed="1"/>
+    <w:lsdException w:name="toc 4" w:semiHidden="1" w:uiPriority="39" w:unhideWhenUsed="1"/>
+    <w:lsdException w:name="toc 5" w:semiHidden="1" w:uiPriority="39" w:unhideWhenUsed="1"/>
+    <w:lsdException w:name="toc 6" w:semiHidden="1" w:uiPriority="39" w:unhideWhenUsed="1"/>
+    <w:lsdException w:name="toc 7" w:semiHidden="1" w:uiPriority="39" w:unhideWhenUsed="1"/>
+    <w:lsdException w:name="toc 8" w:semiHidden="1" w:uiPriority="39" w:unhideWhenUsed="1"/>
+    <w:lsdException w:name="toc 9" w:semiHidden="1" w:uiPriority="39" w:unhideWhenUsed="1"/>
+    <w:lsdException w:name="Normal Indent" w:semiHidden="1" w:unhideWhenUsed="1"/>
+    <w:lsdException w:name="footnote text" w:semiHidden="1" w:unhideWhenUsed="1"/>
+    <w:lsdException w:name="annotation text" w:semiHidden="1" w:unhideWhenUsed="1"/>
+    <w:lsdException w:name="header" w:semiHidden="1" w:unhideWhenUsed="1"/>
+    <w:lsdException w:name="footer" w:semiHidden="1" w:unhideWhenUsed="1"/>
+    <w:lsdException w:name="index heading" w:semiHidden="1" w:unhideWhenUsed="1"/>
+    <w:lsdException w:name="caption" w:semiHidden="1" w:uiPriority="35" w:unhideWhenUsed="1" w:qFormat="1"/>
+    <w:lsdException w:name="table of figures" w:semiHidden="1" w:unhideWhenUsed="1"/>
+    <w:lsdException w:name="envelope address" w:semiHidden="1" w:unhideWhenUsed="1"/>
+    <w:lsdException w:name="envelope return" w:semiHidden="1" w:unhideWhenUsed="1"/>
+    <w:lsdException w:name="footnote reference" w:semiHidden="1" w:unhideWhenUsed="1"/>
+    <w:lsdException w:name="annotation reference" w:semiHidden="1" w:unhideWhenUsed="1"/>
+    <w:lsdException w:name="line number" w:semiHidden="1" w:unhideWhenUsed="1"/>
+    <w:lsdException w:name="page number" w:semiHidden="1" w:unhideWhenUsed="1"/>
+    <w:lsdException w:name="endnote reference" w:semiHidden="1" w:unhideWhenUsed="1"/>
+    <w:lsdException w:name="endnote text" w:semiHidden="1" w:unhideWhenUsed="1"/>
+    <w:lsdException w:name="table of authorities" w:semiHidden="1" w:unhideWhenUsed="1"/>
+    <w:lsdException w:name="macro" w:semiHidden="1" w:unhideWhenUsed="1"/>
+    <w:lsdException w:name="toa heading" w:semiHidden="1" w:unhideWhenUsed="1"/>
+    <w:lsdException w:name="List" w:semiHidden="1" w:unhideWhenUsed="1"/>
+    <w:lsdException w:name="List Bullet" w:semiHidden="1" w:unhideWhenUsed="1"/>
+    <w:lsdException w:name="List Number" w:semiHidden="1" w:unhideWhenUsed="1"/>
+    <w:lsdException w:name="List 2" w:semiHidden="1" w:unhideWhenUsed="1"/>
+    <w:lsdException w:name="List 3" w:semiHidden="1" w:unhideWhenUsed="1"/>
+    <w:lsdException w:name="List 4" w:semiHidden="1" w:unhideWhenUsed="1"/>
+    <w:lsdException w:name="List 5" w:semiHidden="1" w:unhideWhenUsed="1"/>
+    <w:lsdException w:name="List Bullet 2" w:semiHidden="1" w:unhideWhenUsed="1"/>
+    <w:lsdException w:name="List Bullet 3" w:semiHidden="1" w:unhideWhenUsed="1"/>
+    <w:lsdException w:name="List Bullet 4" w:semiHidden="1" w:unhideWhenUsed="1"/>
+    <w:lsdException w:name="List Bullet 5" w:semiHidden="1" w:unhideWhenUsed="1"/>
+    <w:lsdException w:name="List Number 2" w:semiHidden="1" w:unhideWhenUsed="1"/>
+    <w:lsdException w:name="List Number 3" w:semiHidden="1" w:unhideWhenUsed="1"/>
+    <w:lsdException w:name="List Number 4" w:semiHidden="1" w:unhideWhenUsed="1"/>
+    <w:lsdException w:name="List Number 5" w:semiHidden="1" w:unhideWhenUsed="1"/>
+    <w:lsdException w:name="Title" w:uiPriority="10" w:qFormat="1"/>
+    <w:lsdException w:name="Closing" w:semiHidden="1" w:unhideWhenUsed="1"/>
+    <w:lsdException w:name="Signature" w:semiHidden="1" w:unhideWhenUsed="1"/>
+    <w:lsdException w:name="Default Paragraph Font" w:semiHidden="1" w:uiPriority="1" w:unhideWhenUsed="1"/>
+    <w:lsdException w:name="Body Text" w:semiHidden="1" w:unhideWhenUsed="1"/>
+    <w:lsdException w:name="Body Text Indent" w:semiHidden="1" w:unhideWhenUsed="1"/>
+    <w:lsdException w:name="List Continue" w:semiHidden="1" w:unhideWhenUsed="1"/>
+    <w:lsdException w:name="List Continue 2" w:semiHidden="1" w:unhideWhenUsed="1"/>
+    <w:lsdException w:name="List Continue 3" w:semiHidden="1" w:unhideWhenUsed="1"/>
+    <w:lsdException w:name="List Continue 4" w:semiHidden="1" w:unhideWhenUsed="1"/>
+    <w:lsdException w:name="List Continue 5" w:semiHidden="1" w:unhideWhenUsed="1"/>
+    <w:lsdException w:name="Message Header" w:semiHidden="1" w:unhideWhenUsed="1"/>
+    <w:lsdException w:name="Subtitle" w:uiPriority="11" w:qFormat="1"/>
+    <w:lsdException w:name="Salutation" w:semiHidden="1" w:unhideWhenUsed="1"/>
+    <w:lsdException w:name="Date" w:semiHidden="1" w:unhideWhenUsed="1"/>
+    <w:lsdException w:name="Body Text First Indent" w:semiHidden="1" w:unhideWhenUsed="1"/>
+    <w:lsdException w:name="Body Text First Indent 2" w:semiHidden="1" w:unhideWhenUsed="1"/>
+    <w:lsdException w:name="Note Heading" w:semiHidden="1" w:unhideWhenUsed="1"/>
+    <w:lsdException w:name="Body Text 2" w:semiHidden="1" w:unhideWhenUsed="1"/>
+    <w:lsdException w:name="Body Text 3" w:semiHidden="1" w:unhideWhenUsed="1"/>
+    <w:lsdException w:name="Body Text Indent 2" w:semiHidden="1" w:unhideWhenUsed="1"/>
+    <w:lsdException w:name="Body Text Indent 3" w:semiHidden="1" w:unhideWhenUsed="1"/>
+    <w:lsdException w:name="Block Text" w:semiHidden="1" w:unhideWhenUsed="1"/>
+    <w:lsdException w:name="Hyperlink" w:semiHidden="1" w:unhideWhenUsed="1"/>
+    <w:lsdException w:name="FollowedHyperlink" w:semiHidden="1" w:unhideWhenUsed="1"/>
+    <w:lsdException w:name="Strong" w:uiPriority="22" w:qFormat="1"/>
+    <w:lsdException w:name="Emphasis" w:uiPriority="20" w:qFormat="1"/>
+    <w:lsdException w:name="Document Map" w:semiHidden="1" w:unhideWhenUsed="1"/>
+    <w:lsdException w:name="Plain Text" w:semiHidden="1" w:unhideWhenUsed="1"/>
+    <w:lsdException w:name="E-mail Signature" w:semiHidden="1" w:unhideWhenUsed="1"/>
+    <w:lsdException w:name="HTML Top of Form" w:semiHidden="1" w:unhideWhenUsed="1"/>
+    <w:lsdException w:name="HTML Bottom of Form" w:semiHidden="1" w:unhideWhenUsed="1"/>
+    <w:lsdException w:name="Normal (Web)" w:semiHidden="1" w:unhideWhenUsed="1"/>
+    <w:lsdException w:name="HTML Acronym" w:semiHidden="1" w:unhideWhenUsed="1"/>
+    <w:lsdException w:name="HTML Address" w:semiHidden="1" w:unhideWhenUsed="1"/>
+    <w:lsdException w:name="HTML Cite" w:semiHidden="1" w:unhideWhenUsed="1"/>
+    <w:lsdException w:name="HTML Code" w:semiHidden="1" w:unhideWhenUsed="1"/>
+    <w:lsdException w:name="HTML Definition" w:semiHidden="1" w:unhideWhenUsed="1"/>
+    <w:lsdException w:name="HTML Keyboard" w:semiHidden="1" w:unhideWhenUsed="1"/>
+    <w:lsdException w:name="HTML Preformatted" w:semiHidden="1" w:unhideWhenUsed="1"/>
+    <w:lsdException w:name="HTML Sample" w:semiHidden="1" w:unhideWhenUsed="1"/>
+    <w:lsdException w:name="HTML Typewriter" w:semiHidden="1" w:unhideWhenUsed="1"/>
+    <w:lsdException w:name="HTML Variable" w:semiHidden="1" w:unhideWhenUsed="1"/>
+    <w:lsdException w:name="Normal Table" w:semiHidden="1" w:unhideWhenUsed="1"/>
+    <w:lsdException w:name="annotation subject" w:semiHidden="1" w:unhideWhenUsed="1"/>
+    <w:lsdException w:name="No List" w:semiHidden="1" w:unhideWhenUsed="1"/>
+    <w:lsdException w:name="Outline List 1" w:semiHidden="1" w:unhideWhenUsed="1"/>
+    <w:lsdException w:name="Outline List 2" w:semiHidden="1" w:unhideWhenUsed="1"/>
+    <w:lsdException w:name="Outline List 3" w:semiHidden="1" w:unhideWhenUsed="1"/>
+    <w:lsdException w:name="Table Simple 1" w:semiHidden="1" w:unhideWhenUsed="1"/>
+    <w:lsdException w:name="Table Simple 2" w:semiHidden="1" w:unhideWhenUsed="1"/>
+    <w:lsdException w:name="Table Simple 3" w:semiHidden="1" w:unhideWhenUsed="1"/>
+    <w:lsdException w:name="Table Classic 1" w:semiHidden="1" w:unhideWhenUsed="1"/>
+    <w:lsdException w:name="Table Classic 2" w:semiHidden="1" w:unhideWhenUsed="1"/>
+    <w:lsdException w:name="Table Classic 3" w:semiHidden="1" w:unhideWhenUsed="1"/>
+    <w:lsdException w:name="Table Classic 4" w:semiHidden="1" w:unhideWhenUsed="1"/>
+    <w:lsdException w:name="Table Colorful 1" w:semiHidden="1" w:unhideWhenUsed="1"/>
+    <w:lsdException w:name="Table Colorful 2" w:semiHidden="1" w:unhideWhenUsed="1"/>
+    <w:lsdException w:name="Table Colorful 3" w:semiHidden="1" w:unhideWhenUsed="1"/>
+    <w:lsdException w:name="Table Columns 1" w:semiHidden="1" w:unhideWhenUsed="1"/>
+    <w:lsdException w:name="Table Columns 2" w:semiHidden="1" w:unhideWhenUsed="1"/>
+    <w:lsdException w:name="Table Columns 3" w:semiHidden="1" w:unhideWhenUsed="1"/>
+    <w:lsdException w:name="Table Columns 4" w:semiHidden="1" w:unhideWhenUsed="1"/>
+    <w:lsdException w:name="Table Columns 5" w:semiHidden="1" w:unhideWhenUsed="1"/>
+    <w:lsdException w:name="Table Grid 1" w:semiHidden="1" w:unhideWhenUsed="1"/>
+    <w:lsdException w:name="Table Grid 2" w:semiHidden="1" w:unhideWhenUsed="1"/>
+    <w:lsdException w:name="Table Grid 3" w:semiHidden="1" w:unhideWhenUsed="1"/>
+    <w:lsdException w:name="Table Grid 4" w:semiHidden="1" w:unhideWhenUsed="1"/>
+    <w:lsdException w:name="Table Grid 5" w:semiHidden="1" w:unhideWhenUsed="1"/>
+    <w:lsdException w:name="Table Grid 6" w:semiHidden="1" w:unhideWhenUsed="1"/>
+    <w:lsdException w:name="Table Grid 7" w:semiHidden="1" w:unhideWhenUsed="1"/>
+    <w:lsdException w:name="Table Grid 8" w:semiHidden="1" w:unhideWhenUsed="1"/>
+    <w:lsdException w:name="Table List 1" w:semiHidden="1" w:unhideWhenUsed="1"/>
+    <w:lsdException w:name="Table List 2" w:semiHidden="1" w:unhideWhenUsed="1"/>
+    <w:lsdException w:name="Table List 3" w:semiHidden="1" w:unhideWhenUsed="1"/>
+    <w:lsdException w:name="Table List 4" w:semiHidden="1" w:unhideWhenUsed="1"/>
+    <w:lsdException w:name="Table List 5" w:semiHidden="1" w:unhideWhenUsed="1"/>
+    <w:lsdException w:name="Table List 6" w:semiHidden="1" w:unhideWhenUsed="1"/>
+    <w:lsdException w:name="Table List 7" w:semiHidden="1" w:unhideWhenUsed="1"/>
+    <w:lsdException w:name="Table List 8" w:semiHidden="1" w:unhideWhenUsed="1"/>
+    <w:lsdException w:name="Table 3D effects 1" w:semiHidden="1" w:unhideWhenUsed="1"/>
+    <w:lsdException w:name="Table 3D effects 2" w:semiHidden="1" w:unhideWhenUsed="1"/>
+    <w:lsdException w:name="Table 3D effects 3" w:semiHidden="1" w:unhideWhenUsed="1"/>
+    <w:lsdException w:name="Table Contemporary" w:semiHidden="1" w:unhideWhenUsed="1"/>
+    <w:lsdException w:name="Table Elegant" w:semiHidden="1" w:unhideWhenUsed="1"/>
+    <w:lsdException w:name="Table Professional" w:semiHidden="1" w:unhideWhenUsed="1"/>
+    <w:lsdException w:name="Table Subtle 1" w:semiHidden="1" w:unhideWhenUsed="1"/>
+    <w:lsdException w:name="Table Subtle 2" w:semiHidden="1" w:unhideWhenUsed="1"/>
+    <w:lsdException w:name="Table Web 1" w:semiHidden="1" w:unhideWhenUsed="1"/>
+    <w:lsdException w:name="Table Web 2" w:semiHidden="1" w:unhideWhenUsed="1"/>
+    <w:lsdException w:name="Table Web 3" w:semiHidden="1" w:unhideWhenUsed="1"/>
+    <w:lsdException w:name="Balloon Text" w:semiHidden="1" w:unhideWhenUsed="1"/>
+    <w:lsdException w:name="Table Grid" w:semiHidden="1" w:uiPriority="59" w:unhideWhenUsed="1"/>
+    <w:lsdException w:name="Table Theme" w:semiHidden="1" w:unhideWhenUsed="1"/>
+    <w:lsdException w:name="Placeholder Text" w:semiHidden="1"/>
+    <w:lsdException w:name="No Spacing" w:uiPriority="1" w:qFormat="1"/>
+    <w:lsdException w:name="Light Shading" w:uiPriority="60"/>
+    <w:lsdException w:name="Light List" w:uiPriority="61"/>
+    <w:lsdException w:name="Light Grid" w:uiPriority="62"/>
+    <w:lsdException w:name="Medium Shading 1" w:uiPriority="63"/>
+    <w:lsdException w:name="Medium Shading 2" w:uiPriority="64"/>
+    <w:lsdException w:name="Medium List 1" w:uiPriority="65"/>
+    <w:lsdException w:name="Medium List 2" w:uiPriority="66"/>
+    <w:lsdException w:name="Medium Grid 1" w:uiPriority="67"/>
+    <w:lsdException w:name="Medium Grid 2" w:uiPriority="68"/>
+    <w:lsdException w:name="Medium Grid 3" w:uiPriority="69"/>
+    <w:lsdException w:name="Dark List" w:uiPriority="70"/>
+    <w:lsdException w:name="Colorful Shading" w:uiPriority="71"/>
+    <w:lsdException w:name="Colorful List" w:uiPriority="72"/>
+    <w:lsdException w:name="Colorful Grid" w:uiPriority="73"/>
+    <w:lsdException w:name="Light Shading Accent 1" w:uiPriority="60"/>
+    <w:lsdException w:name="Light List Accent 1" w:uiPriority="61"/>
+    <w:lsdException w:name="Light Grid Accent 1" w:uiPriority="62"/>
+    <w:lsdException w:name="Medium Shading 1 Accent 1" w:uiPriority="63"/>
+    <w:lsdException w:name="Medium Shading 2 Accent 1" w:uiPriority="64"/>
+    <w:lsdException w:name="Medium List 1 Accent 1" w:uiPriority="65"/>
+    <w:lsdException w:name="Revision" w:semiHidden="1"/>
+    <w:lsdException w:name="List Paragraph" w:uiPriority="34" w:qFormat="1"/>
+    <w:lsdException w:name="Quote" w:uiPriority="29" w:qFormat="1"/>
+    <w:lsdException w:name="Intense Quote" w:uiPriority="30" w:qFormat="1"/>
+    <w:lsdException w:name="Medium List 2 Accent 1" w:uiPriority="66"/>
+    <w:lsdException w:name="Medium Grid 1 Accent 1" w:uiPriority="67"/>
+    <w:lsdException w:name="Medium Grid 2 Accent 1" w:uiPriority="68"/>
+    <w:lsdException w:name="Medium Grid 3 Accent 1" w:uiPriority="69"/>
+    <w:lsdException w:name="Dark List Accent 1" w:uiPriority="70"/>
+    <w:lsdException w:name="Colorful Shading Accent 1" w:uiPriority="71"/>
+    <w:lsdException w:name="Colorful List Accent 1" w:uiPriority="72"/>
+    <w:lsdException w:name="Colorful Grid Accent 1" w:uiPriority="73"/>
+    <w:lsdException w:name="Light Shading Accent 2" w:uiPriority="60"/>
+    <w:lsdException w:name="Light List Accent 2" w:uiPriority="61"/>
+    <w:lsdException w:name="Light Grid Accent 2" w:uiPriority="62"/>
+    <w:lsdException w:name="Medium Shading 1 Accent 2" w:uiPriority="63"/>
+    <w:lsdException w:name="Medium Shading 2 Accent 2" w:uiPriority="64"/>
+    <w:lsdException w:name="Medium List 1 Accent 2" w:uiPriority="65"/>
+    <w:lsdException w:name="Medium List 2 Accent 2" w:uiPriority="66"/>
+    <w:lsdException w:name="Medium Grid 1 Accent 2" w:uiPriority="67"/>
+    <w:lsdException w:name="Medium Grid 2 Accent 2" w:uiPriority="68"/>
+    <w:lsdException w:name="Medium Grid 3 Accent 2" w:uiPriority="69"/>
+    <w:lsdException w:name="Dark List Accent 2" w:uiPriority="70"/>
+    <w:lsdException w:name="Colorful Shading Accent 2" w:uiPriority="71"/>
+    <w:lsdException w:name="Colorful List Accent 2" w:uiPriority="72"/>
+    <w:lsdException w:name="Colorful Grid Accent 2" w:uiPriority="73"/>
+    <w:lsdException w:name="Light Shading Accent 3" w:uiPriority="60"/>
+    <w:lsdException w:name="Light List Accent 3" w:uiPriority="61"/>
+    <w:lsdException w:name="Light Grid Accent 3" w:uiPriority="62"/>
+    <w:lsdException w:name="Medium Shading 1 Accent 3" w:uiPriority="63"/>
+    <w:lsdException w:name="Medium Shading 2 Accent 3" w:uiPriority="64"/>
+    <w:lsdException w:name="Medium List 1 Accent 3" w:uiPriority="65"/>
+    <w:lsdException w:name="Medium List 2 Accent 3" w:uiPriority="66"/>
+    <w:lsdException w:name="Medium Grid 1 Accent 3" w:uiPriority="67"/>
+    <w:lsdException w:name="Medium Grid 2 Accent 3" w:uiPriority="68"/>
+    <w:lsdException w:name="Medium Grid 3 Accent 3" w:uiPriority="69"/>
+    <w:lsdException w:name="Dark List Accent 3" w:uiPriority="70"/>
+    <w:lsdException w:name="Colorful Shading Accent 3" w:uiPriority="71"/>
+    <w:lsdException w:name="Colorful List Accent 3" w:uiPriority="72"/>
+    <w:lsdException w:name="Colorful Grid Accent 3" w:uiPriority="73"/>
+    <w:lsdException w:name="Light Shading Accent 4" w:uiPriority="60"/>
+    <w:lsdException w:name="Light List Accent 4" w:uiPriority="61"/>
+    <w:lsdException w:name="Light Grid Accent 4" w:uiPriority="62"/>
+    <w:lsdException w:name="Medium Shading 1 Accent 4" w:uiPriority="63"/>
+    <w:lsdException w:name="Medium Shading 2 Accent 4" w:uiPriority="64"/>
+    <w:lsdException w:name="Medium List 1 Accent 4" w:uiPriority="65"/>
+    <w:lsdException w:name="Medium List 2 Accent 4" w:uiPriority="66"/>
+    <w:lsdException w:name="Medium Grid 1 Accent 4" w:uiPriority="67"/>
+    <w:lsdException w:name="Medium Grid 2 Accent 4" w:uiPriority="68"/>
+    <w:lsdException w:name="Medium Grid 3 Accent 4" w:uiPriority="69"/>
+    <w:lsdException w:name="Dark List Accent 4" w:uiPriority="70"/>
+    <w:lsdException w:name="Colorful Shading Accent 4" w:uiPriority="71"/>
+    <w:lsdException w:name="Colorful List Accent 4" w:uiPriority="72"/>
+    <w:lsdException w:name="Colorful Grid Accent 4" w:uiPriority="73"/>
+    <w:lsdException w:name="Light Shading Accent 5" w:uiPriority="60"/>
+    <w:lsdException w:name="Light List Accent 5" w:uiPriority="61"/>
+    <w:lsdException w:name="Light Grid Accent 5" w:uiPriority="62"/>
+    <w:lsdException w:name="Medium Shading 1 Accent 5" w:uiPriority="63"/>
+    <w:lsdException w:name="Medium Shading 2 Accent 5" w:uiPriority="64"/>
+    <w:lsdException w:name="Medium List 1 Accent 5" w:uiPriority="65"/>
+    <w:lsdException w:name="Medium List 2 Accent 5" w:uiPriority="66"/>
+    <w:lsdException w:name="Medium Grid 1 Accent 5" w:uiPriority="67"/>
+    <w:lsdException w:name="Medium Grid 2 Accent 5" w:uiPriority="68"/>
+    <w:lsdException w:name="Medium Grid 3 Accent 5" w:uiPriority="69"/>
+    <w:lsdException w:name="Dark List Accent 5" w:uiPriority="70"/>
+    <w:lsdException w:name="Colorful Shading Accent 5" w:uiPriority="71"/>
+    <w:lsdException w:name="Colorful List Accent 5" w:uiPriority="72"/>
+    <w:lsdException w:name="Colorful Grid Accent 5" w:uiPriority="73"/>
+    <w:lsdException w:name="Light Shading Accent 6" w:uiPriority="60"/>
+    <w:lsdException w:name="Light List Accent 6" w:uiPriority="61"/>
+    <w:lsdException w:name="Light Grid Accent 6" w:uiPriority="62"/>
+    <w:lsdException w:name="Medium Shading 1 Accent 6" w:uiPriority="63"/>
+    <w:lsdException w:name="Medium Shading 2 Accent 6" w:uiPriority="64"/>
+    <w:lsdException w:name="Medium List 1 Accent 6" w:uiPriority="65"/>
+    <w:lsdException w:name="Medium List 2 Accent 6" w:uiPriority="66"/>
+    <w:lsdException w:name="Medium Grid 1 Accent 6" w:uiPriority="67"/>
+    <w:lsdException w:name="Medium Grid 2 Accent 6" w:uiPriority="68"/>
+    <w:lsdException w:name="Medium Grid 3 Accent 6" w:uiPriority="69"/>
+    <w:lsdException w:name="Dark List Accent 6" w:uiPriority="70"/>
+    <w:lsdException w:name="Colorful Shading Accent 6" w:uiPriority="71"/>
+    <w:lsdException w:name="Colorful List Accent 6" w:uiPriority="72"/>
+    <w:lsdException w:name="Colorful Grid Accent 6" w:uiPriority="73"/>
+    <w:lsdException w:name="Subtle Emphasis" w:uiPriority="19" w:qFormat="1"/>
+    <w:lsdException w:name="Intense Emphasis" w:uiPriority="21" w:qFormat="1"/>
+    <w:lsdException w:name="Subtle Reference" w:uiPriority="31" w:qFormat="1"/>
+    <w:lsdException w:name="Intense Reference" w:uiPriority="32" w:qFormat="1"/>
+    <w:lsdException w:name="Book Title" w:uiPriority="33" w:qFormat="1"/>
+    <w:lsdException w:name="Bibliography" w:semiHidden="1" w:uiPriority="37" w:unhideWhenUsed="1"/>
+    <w:lsdException w:name="TOC Heading" w:semiHidden="1" w:uiPriority="39" w:unhideWhenUsed="1" w:qFormat="1"/>
+    <w:lsdException w:name="Plain Table 1" w:uiPriority="41"/>
+    <w:lsdException w:name="Plain Table 2" w:uiPriority="42"/>
+    <w:lsdException w:name="Plain Table 3" w:uiPriority="43"/>
+    <w:lsdException w:name="Plain Table 4" w:uiPriority="44"/>
+    <w:lsdException w:name="Plain Table 5" w:uiPriority="45"/>
+    <w:lsdException w:name="Grid Table Light" w:uiPriority="40"/>
+    <w:lsdException w:name="Grid Table 1 Light" w:uiPriority="46"/>
+    <w:lsdException w:name="Grid Table 2" w:uiPriority="47"/>
+    <w:lsdException w:name="Grid Table 3" w:uiPriority="48"/>
+    <w:lsdException w:name="Grid Table 4" w:uiPriority="49"/>
+    <w:lsdException w:name="Grid Table 5 Dark" w:uiPriority="50"/>
+    <w:lsdException w:name="Grid Table 6 Colorful" w:uiPriority="51"/>
+    <w:lsdException w:name="Grid Table 7 Colorful" w:uiPriority="52"/>
+    <w:lsdException w:name="Grid Table 1 Light Accent 1" w:uiPriority="46"/>
+    <w:lsdException w:name="Grid Table 2 Accent 1" w:uiPriority="47"/>
+    <w:lsdException w:name="Grid Table 3 Accent 1" w:uiPriority="48"/>
+    <w:lsdException w:name="Grid Table 4 Accent 1" w:uiPriority="49"/>
+    <w:lsdException w:name="Grid Table 5 Dark Accent 1" w:uiPriority="50"/>
+    <w:lsdException w:name="Grid Table 6 Colorful Accent 1" w:uiPriority="51"/>
+    <w:lsdException w:name="Grid Table 7 Colorful Accent 1" w:uiPriority="52"/>
+    <w:lsdException w:name="Grid Table 1 Light Accent 2" w:uiPriority="46"/>
+    <w:lsdException w:name="Grid Table 2 Accent 2" w:uiPriority="47"/>
+    <w:lsdException w:name="Grid Table 3 Accent 2" w:uiPriority="48"/>
+    <w:lsdException w:name="Grid Table 4 Accent 2" w:uiPriority="49"/>
+    <w:lsdException w:name="Grid Table 5 Dark Accent 2" w:uiPriority="50"/>
+    <w:lsdException w:name="Grid Table 6 Colorful Accent 2" w:uiPriority="51"/>
+    <w:lsdException w:name="Grid Table 7 Colorful Accent 2" w:uiPriority="52"/>
+    <w:lsdException w:name="Grid Table 1 Light Accent 3" w:uiPriority="46"/>
+    <w:lsdException w:name="Grid Table 2 Accent 3" w:uiPriority="47"/>
+    <w:lsdException w:name="Grid Table 3 Accent 3" w:uiPriority="48"/>
+    <w:lsdException w:name="Grid Table 4 Accent 3" w:uiPriority="49"/>
+    <w:lsdException w:name="Grid Table 5 Dark Accent 3" w:uiPriority="50"/>
+    <w:lsdException w:name="Grid Table 6 Colorful Accent 3" w:uiPriority="51"/>
+    <w:lsdException w:name="Grid Table 7 Colorful Accent 3" w:uiPriority="52"/>
+    <w:lsdException w:name="Grid Table 1 Light Accent 4" w:uiPriority="46"/>
+    <w:lsdException w:name="Grid Table 2 Accent 4" w:uiPriority="47"/>
+    <w:lsdException w:name="Grid Table 3 Accent 4" w:uiPriority="48"/>
+    <w:lsdException w:name="Grid Table 4 Accent 4" w:uiPriority="49"/>
+    <w:lsdException w:name="Grid Table 5 Dark Accent 4" w:uiPriority="50"/>
+    <w:lsdException w:name="Grid Table 6 Colorful Accent 4" w:uiPriority="51"/>
+    <w:lsdException w:name="Grid Table 7 Colorful Accent 4" w:uiPriority="52"/>
+    <w:lsdException w:name="Grid Table 1 Light Accent 5" w:uiPriority="46"/>
+    <w:lsdException w:name="Grid Table 2 Accent 5" w:uiPriority="47"/>
+    <w:lsdException w:name="Grid Table 3 Accent 5" w:uiPriority="48"/>
+    <w:lsdException w:name="Grid Table 4 Accent 5" w:uiPriority="49"/>
+    <w:lsdException w:name="Grid Table 5 Dark Accent 5" w:uiPriority="50"/>
+    <w:lsdException w:name="Grid Table 6 Colorful Accent 5" w:uiPriority="51"/>
+    <w:lsdException w:name="Grid Table 7 Colorful Accent 5" w:uiPriority="52"/>
+    <w:lsdException w:name="Grid Table 1 Light Accent 6" w:uiPriority="46"/>
+    <w:lsdException w:name="Grid Table 2 Accent 6" w:uiPriority="47"/>
+    <w:lsdException w:name="Grid Table 3 Accent 6" w:uiPriority="48"/>
+    <w:lsdException w:name="Grid Table 4 Accent 6" w:uiPriority="49"/>
+    <w:lsdException w:name="Grid Table 5 Dark Accent 6" w:uiPriority="50"/>
+    <w:lsdException w:name="Grid Table 6 Colorful Accent 6" w:uiPriority="51"/>
+    <w:lsdException w:name="Grid Table 7 Colorful Accent 6" w:uiPriority="52"/>
+    <w:lsdException w:name="List Table 1 Light" w:uiPriority="46"/>
+    <w:lsdException w:name="List Table 2" w:uiPriority="47"/>
+    <w:lsdException w:name="List Table 3" w:uiPriority="48"/>
+    <w:lsdException w:name="List Table 4" w:uiPriority="49"/>
+    <w:lsdException w:name="List Table 5 Dark" w:uiPriority="50"/>
+    <w:lsdException w:name="List Table 6 Colorful" w:uiPriority="51"/>
+    <w:lsdException w:name="List Table 7 Colorful" w:uiPriority="52"/>
+    <w:lsdException w:name="List Table 1 Light Accent 1" w:uiPriority="46"/>
+    <w:lsdException w:name="List Table 2 Accent 1" w:uiPriority="47"/>
+    <w:lsdException w:name="List Table 3 Accent 1" w:uiPriority="48"/>
+    <w:lsdException w:name="List Table 4 Accent 1" w:uiPriority="49"/>
+    <w:lsdException w:name="List Table 5 Dark Accent 1" w:uiPriority="50"/>
+    <w:lsdException w:name="List Table 6 Colorful Accent 1" w:uiPriority="51"/>
+    <w:lsdException w:name="List Table 7 Colorful Accent 1" w:uiPriority="52"/>
+    <w:lsdException w:name="List Table 1 Light Accent 2" w:uiPriority="46"/>
+    <w:lsdException w:name="List Table 2 Accent 2" w:uiPriority="47"/>
+    <w:lsdException w:name="List Table 3 Accent 2" w:uiPriority="48"/>
+    <w:lsdException w:name="List Table 4 Accent 2" w:uiPriority="49"/>
+    <w:lsdException w:name="List Table 5 Dark Accent 2" w:uiPriority="50"/>
+    <w:lsdException w:name="List Table 6 Colorful Accent 2" w:uiPriority="51"/>
+    <w:lsdException w:name="List Table 7 Colorful Accent 2" w:uiPriority="52"/>
+    <w:lsdException w:name="List Table 1 Light Accent 3" w:uiPriority="46"/>
+    <w:lsdException w:name="List Table 2 Accent 3" w:uiPriority="47"/>
+    <w:lsdException w:name="List Table 3 Accent 3" w:uiPriority="48"/>
+    <w:lsdException w:name="List Table 4 Accent 3" w:uiPriority="49"/>
+    <w:lsdException w:name="List Table 5 Dark Accent 3" w:uiPriority="50"/>
+    <w:lsdException w:name="List Table 6 Colorful Accent 3" w:uiPriority="51"/>
+    <w:lsdException w:name="List Table 7 Colorful Accent 3" w:uiPriority="52"/>
+    <w:lsdException w:name="List Table 1 Light Accent 4" w:uiPriority="46"/>
+    <w:lsdException w:name="List Table 2 Accent 4" w:uiPriority="47"/>
+    <w:lsdException w:name="List Table 3 Accent 4" w:uiPriority="48"/>
+    <w:lsdException w:name="List Table 4 Accent 4" w:uiPriority="49"/>
+    <w:lsdException w:name="List Table 5 Dark Accent 4" w:uiPriority="50"/>
+    <w:lsdException w:name="List Table 6 Colorful Accent 4" w:uiPriority="51"/>
+    <w:lsdException w:name="List Table 7 Colorful Accent 4" w:uiPriority="52"/>
+    <w:lsdException w:name="List Table 1 Light Accent 5" w:uiPriority="46"/>
+    <w:lsdException w:name="List Table 2 Accent 5" w:uiPriority="47"/>
+    <w:lsdException w:name="List Table 3 Accent 5" w:uiPriority="48"/>
+    <w:lsdException w:name="List Table 4 Accent 5" w:uiPriority="49"/>
+    <w:lsdException w:name="List Table 5 Dark Accent 5" w:uiPriority="50"/>
+    <w:lsdException w:name="List Table 6 Colorful Accent 5" w:uiPriority="51"/>
+    <w:lsdException w:name="List Table 7 Colorful Accent 5" w:uiPriority="52"/>
+    <w:lsdException w:name="List Table 1 Light Accent 6" w:uiPriority="46"/>
+    <w:lsdException w:name="List Table 2 Accent 6" w:uiPriority="47"/>
+    <w:lsdException w:name="List Table 3 Accent 6" w:uiPriority="48"/>
+    <w:lsdException w:name="List Table 4 Accent 6" w:uiPriority="49"/>
+    <w:lsdException w:name="List Table 5 Dark Accent 6" w:uiPriority="50"/>
+    <w:lsdException w:name="List Table 6 Colorful Accent 6" w:uiPriority="51"/>
+    <w:lsdException w:name="List Table 7 Colorful Accent 6" w:uiPriority="52"/>
+    <w:lsdException w:name="Mention" w:semiHidden="1" w:unhideWhenUsed="1"/>
+    <w:lsdException w:name="Smart Hyperlink" w:semiHidden="1" w:unhideWhenUsed="1"/>
+    <w:lsdException w:name="Hashtag" w:semiHidden="1" w:unhideWhenUsed="1"/>
+    <w:lsdException w:name="Unresolved Mention" w:semiHidden="1" w:unhideWhenUsed="1"/>
+    <w:lsdException w:name="Smart Link" w:semiHidden="1" w:unhideWhenUsed="1"/>
   </w:latentStyles>
-  <w:style w:type="paragraph" w:default="1" w:styleId="Standaard">
+  <w:style w:type="paragraph" w:default="1" w:styleId="Normal">
     <w:name w:val="Normal"/>
     <w:qFormat/>
   </w:style>
-  <w:style w:type="paragraph" w:styleId="Kop1">
+  <w:style w:type="paragraph" w:styleId="Heading1">
     <w:name w:val="heading 1"/>
-    <w:basedOn w:val="Standaard"/>
-    <w:next w:val="Standaard"/>
-    <w:link w:val="Kop1Char"/>
+    <w:basedOn w:val="Normal"/>
+    <w:next w:val="Normal"/>
+    <w:link w:val="Heading1Char"/>
     <w:uiPriority w:val="9"/>
     <w:qFormat/>
     <w:rsid w:val="00CF4E85"/>
@@ -1016,13 +1309,13 @@
       <w:szCs w:val="28"/>
     </w:rPr>
   </w:style>
-  <w:style w:type="character" w:default="1" w:styleId="Standaardalinea-lettertype">
+  <w:style w:type="character" w:default="1" w:styleId="DefaultParagraphFont">
     <w:name w:val="Default Paragraph Font"/>
     <w:uiPriority w:val="1"/>
     <w:semiHidden/>
     <w:unhideWhenUsed/>
   </w:style>
-  <w:style w:type="table" w:default="1" w:styleId="Standaardtabel">
+  <w:style w:type="table" w:default="1" w:styleId="TableNormal">
     <w:name w:val="Normal Table"/>
     <w:uiPriority w:val="99"/>
     <w:semiHidden/>
@@ -1037,17 +1330,17 @@
       </w:tblCellMar>
     </w:tblPr>
   </w:style>
-  <w:style w:type="numbering" w:default="1" w:styleId="Geenlijst">
+  <w:style w:type="numbering" w:default="1" w:styleId="NoList">
     <w:name w:val="No List"/>
     <w:uiPriority w:val="99"/>
     <w:semiHidden/>
     <w:unhideWhenUsed/>
   </w:style>
-  <w:style w:type="paragraph" w:styleId="Titel">
+  <w:style w:type="paragraph" w:styleId="Title">
     <w:name w:val="Title"/>
-    <w:basedOn w:val="Standaard"/>
-    <w:next w:val="Standaard"/>
-    <w:link w:val="TitelChar"/>
+    <w:basedOn w:val="Normal"/>
+    <w:next w:val="Normal"/>
+    <w:link w:val="TitleChar"/>
     <w:uiPriority w:val="10"/>
     <w:qFormat/>
     <w:rsid w:val="00D05171"/>
@@ -1067,10 +1360,10 @@
       <w:szCs w:val="52"/>
     </w:rPr>
   </w:style>
-  <w:style w:type="character" w:customStyle="1" w:styleId="TitelChar">
-    <w:name w:val="Titel Char"/>
-    <w:basedOn w:val="Standaardalinea-lettertype"/>
-    <w:link w:val="Titel"/>
+  <w:style w:type="character" w:customStyle="1" w:styleId="TitleChar">
+    <w:name w:val="Title Char"/>
+    <w:basedOn w:val="DefaultParagraphFont"/>
+    <w:link w:val="Title"/>
     <w:uiPriority w:val="10"/>
     <w:rsid w:val="00D05171"/>
     <w:rPr>
@@ -1082,10 +1375,10 @@
       <w:szCs w:val="52"/>
     </w:rPr>
   </w:style>
-  <w:style w:type="paragraph" w:styleId="Ballontekst">
+  <w:style w:type="paragraph" w:styleId="BalloonText">
     <w:name w:val="Balloon Text"/>
-    <w:basedOn w:val="Standaard"/>
-    <w:link w:val="BallontekstChar"/>
+    <w:basedOn w:val="Normal"/>
+    <w:link w:val="BalloonTextChar"/>
     <w:uiPriority w:val="99"/>
     <w:semiHidden/>
     <w:unhideWhenUsed/>
@@ -1099,10 +1392,10 @@
       <w:szCs w:val="16"/>
     </w:rPr>
   </w:style>
-  <w:style w:type="character" w:customStyle="1" w:styleId="BallontekstChar">
-    <w:name w:val="Ballontekst Char"/>
-    <w:basedOn w:val="Standaardalinea-lettertype"/>
-    <w:link w:val="Ballontekst"/>
+  <w:style w:type="character" w:customStyle="1" w:styleId="BalloonTextChar">
+    <w:name w:val="Balloon Text Char"/>
+    <w:basedOn w:val="DefaultParagraphFont"/>
+    <w:link w:val="BalloonText"/>
     <w:uiPriority w:val="99"/>
     <w:semiHidden/>
     <w:rsid w:val="00CF4E85"/>
@@ -1112,10 +1405,10 @@
       <w:szCs w:val="16"/>
     </w:rPr>
   </w:style>
-  <w:style w:type="character" w:customStyle="1" w:styleId="Kop1Char">
-    <w:name w:val="Kop 1 Char"/>
-    <w:basedOn w:val="Standaardalinea-lettertype"/>
-    <w:link w:val="Kop1"/>
+  <w:style w:type="character" w:customStyle="1" w:styleId="Heading1Char">
+    <w:name w:val="Heading 1 Char"/>
+    <w:basedOn w:val="DefaultParagraphFont"/>
+    <w:link w:val="Heading1"/>
     <w:uiPriority w:val="9"/>
     <w:rsid w:val="00CF4E85"/>
     <w:rPr>
@@ -1127,9 +1420,9 @@
       <w:szCs w:val="28"/>
     </w:rPr>
   </w:style>
-  <w:style w:type="paragraph" w:styleId="Lijstalinea">
+  <w:style w:type="paragraph" w:styleId="ListParagraph">
     <w:name w:val="List Paragraph"/>
-    <w:basedOn w:val="Standaard"/>
+    <w:basedOn w:val="Normal"/>
     <w:uiPriority w:val="34"/>
     <w:qFormat/>
     <w:rsid w:val="00CF4E85"/>
@@ -1138,10 +1431,10 @@
       <w:contextualSpacing/>
     </w:pPr>
   </w:style>
-  <w:style w:type="paragraph" w:styleId="Koptekst">
+  <w:style w:type="paragraph" w:styleId="Header">
     <w:name w:val="header"/>
-    <w:basedOn w:val="Standaard"/>
-    <w:link w:val="KoptekstChar"/>
+    <w:basedOn w:val="Normal"/>
+    <w:link w:val="HeaderChar"/>
     <w:uiPriority w:val="99"/>
     <w:unhideWhenUsed/>
     <w:rsid w:val="001578B1"/>
@@ -1153,17 +1446,17 @@
       <w:spacing w:after="0" w:line="240" w:lineRule="auto"/>
     </w:pPr>
   </w:style>
-  <w:style w:type="character" w:customStyle="1" w:styleId="KoptekstChar">
-    <w:name w:val="Koptekst Char"/>
-    <w:basedOn w:val="Standaardalinea-lettertype"/>
-    <w:link w:val="Koptekst"/>
+  <w:style w:type="character" w:customStyle="1" w:styleId="HeaderChar">
+    <w:name w:val="Header Char"/>
+    <w:basedOn w:val="DefaultParagraphFont"/>
+    <w:link w:val="Header"/>
     <w:uiPriority w:val="99"/>
     <w:rsid w:val="001578B1"/>
   </w:style>
-  <w:style w:type="paragraph" w:styleId="Voettekst">
+  <w:style w:type="paragraph" w:styleId="Footer">
     <w:name w:val="footer"/>
-    <w:basedOn w:val="Standaard"/>
-    <w:link w:val="VoettekstChar"/>
+    <w:basedOn w:val="Normal"/>
+    <w:link w:val="FooterChar"/>
     <w:uiPriority w:val="99"/>
     <w:unhideWhenUsed/>
     <w:rsid w:val="001578B1"/>
@@ -1175,17 +1468,17 @@
       <w:spacing w:after="0" w:line="240" w:lineRule="auto"/>
     </w:pPr>
   </w:style>
-  <w:style w:type="character" w:customStyle="1" w:styleId="VoettekstChar">
-    <w:name w:val="Voettekst Char"/>
-    <w:basedOn w:val="Standaardalinea-lettertype"/>
-    <w:link w:val="Voettekst"/>
+  <w:style w:type="character" w:customStyle="1" w:styleId="FooterChar">
+    <w:name w:val="Footer Char"/>
+    <w:basedOn w:val="DefaultParagraphFont"/>
+    <w:link w:val="Footer"/>
     <w:uiPriority w:val="99"/>
     <w:rsid w:val="001578B1"/>
   </w:style>
-  <w:style w:type="paragraph" w:styleId="Voetnoottekst">
+  <w:style w:type="paragraph" w:styleId="FootnoteText">
     <w:name w:val="footnote text"/>
-    <w:basedOn w:val="Standaard"/>
-    <w:link w:val="VoetnoottekstChar"/>
+    <w:basedOn w:val="Normal"/>
+    <w:link w:val="FootnoteTextChar"/>
     <w:uiPriority w:val="99"/>
     <w:semiHidden/>
     <w:unhideWhenUsed/>
@@ -1198,10 +1491,10 @@
       <w:szCs w:val="20"/>
     </w:rPr>
   </w:style>
-  <w:style w:type="character" w:customStyle="1" w:styleId="VoetnoottekstChar">
-    <w:name w:val="Voetnoottekst Char"/>
-    <w:basedOn w:val="Standaardalinea-lettertype"/>
-    <w:link w:val="Voetnoottekst"/>
+  <w:style w:type="character" w:customStyle="1" w:styleId="FootnoteTextChar">
+    <w:name w:val="Footnote Text Char"/>
+    <w:basedOn w:val="DefaultParagraphFont"/>
+    <w:link w:val="FootnoteText"/>
     <w:uiPriority w:val="99"/>
     <w:semiHidden/>
     <w:rsid w:val="00D146CC"/>
@@ -1210,9 +1503,9 @@
       <w:szCs w:val="20"/>
     </w:rPr>
   </w:style>
-  <w:style w:type="character" w:styleId="Voetnootmarkering">
+  <w:style w:type="character" w:styleId="FootnoteReference">
     <w:name w:val="footnote reference"/>
-    <w:basedOn w:val="Standaardalinea-lettertype"/>
+    <w:basedOn w:val="DefaultParagraphFont"/>
     <w:uiPriority w:val="99"/>
     <w:semiHidden/>
     <w:unhideWhenUsed/>
@@ -1221,411 +1514,9 @@
       <w:vertAlign w:val="superscript"/>
     </w:rPr>
   </w:style>
-  <w:style w:type="character" w:styleId="Nadruk">
+  <w:style w:type="character" w:styleId="Emphasis">
     <w:name w:val="Emphasis"/>
-    <w:basedOn w:val="Standaardalinea-lettertype"/>
-    <w:uiPriority w:val="20"/>
-    <w:qFormat/>
-    <w:rsid w:val="00EA3BE9"/>
-    <w:rPr>
-      <w:i/>
-      <w:iCs/>
-    </w:rPr>
-  </w:style>
-</w:styles>
-</file>
-
-<file path=word/stylesWithEffects.xml><?xml version="1.0" encoding="utf-8"?>
-<w:styles xmlns:wpc="http://schemas.microsoft.com/office/word/2010/wordprocessingCanvas" xmlns:mc="http://schemas.openxmlformats.org/markup-compatibility/2006" xmlns:o="urn:schemas-microsoft-com:office:office" xmlns:r="http://schemas.openxmlformats.org/officeDocument/2006/relationships" xmlns:m="http://schemas.openxmlformats.org/officeDocument/2006/math" xmlns:v="urn:schemas-microsoft-com:vml" xmlns:wp14="http://schemas.microsoft.com/office/word/2010/wordprocessingDrawing" xmlns:wp="http://schemas.openxmlformats.org/drawingml/2006/wordprocessingDrawing" xmlns:w10="urn:schemas-microsoft-com:office:word" xmlns:w="http://schemas.openxmlformats.org/wordprocessingml/2006/main" xmlns:w14="http://schemas.microsoft.com/office/word/2010/wordml" xmlns:wpg="http://schemas.microsoft.com/office/word/2010/wordprocessingGroup" xmlns:wpi="http://schemas.microsoft.com/office/word/2010/wordprocessingInk" xmlns:wne="http://schemas.microsoft.com/office/word/2006/wordml" xmlns:wps="http://schemas.microsoft.com/office/word/2010/wordprocessingShape" mc:Ignorable="w14 wp14">
-  <w:docDefaults>
-    <w:rPrDefault>
-      <w:rPr>
-        <w:rFonts w:asciiTheme="minorHAnsi" w:eastAsiaTheme="minorHAnsi" w:hAnsiTheme="minorHAnsi" w:cstheme="minorBidi"/>
-        <w:sz w:val="22"/>
-        <w:szCs w:val="22"/>
-        <w:lang w:val="nl-NL" w:eastAsia="en-US" w:bidi="ar-SA"/>
-      </w:rPr>
-    </w:rPrDefault>
-    <w:pPrDefault>
-      <w:pPr>
-        <w:spacing w:after="200" w:line="276" w:lineRule="auto"/>
-      </w:pPr>
-    </w:pPrDefault>
-  </w:docDefaults>
-  <w:latentStyles w:defLockedState="0" w:defUIPriority="99" w:defSemiHidden="1" w:defUnhideWhenUsed="1" w:defQFormat="0" w:count="267">
-    <w:lsdException w:name="Normal" w:semiHidden="0" w:uiPriority="0" w:unhideWhenUsed="0" w:qFormat="1"/>
-    <w:lsdException w:name="heading 1" w:semiHidden="0" w:uiPriority="9" w:unhideWhenUsed="0" w:qFormat="1"/>
-    <w:lsdException w:name="heading 2" w:uiPriority="9" w:qFormat="1"/>
-    <w:lsdException w:name="heading 3" w:uiPriority="9" w:qFormat="1"/>
-    <w:lsdException w:name="heading 4" w:uiPriority="9" w:qFormat="1"/>
-    <w:lsdException w:name="heading 5" w:uiPriority="9" w:qFormat="1"/>
-    <w:lsdException w:name="heading 6" w:uiPriority="9" w:qFormat="1"/>
-    <w:lsdException w:name="heading 7" w:uiPriority="9" w:qFormat="1"/>
-    <w:lsdException w:name="heading 8" w:uiPriority="9" w:qFormat="1"/>
-    <w:lsdException w:name="heading 9" w:uiPriority="9" w:qFormat="1"/>
-    <w:lsdException w:name="toc 1" w:uiPriority="39"/>
-    <w:lsdException w:name="toc 2" w:uiPriority="39"/>
-    <w:lsdException w:name="toc 3" w:uiPriority="39"/>
-    <w:lsdException w:name="toc 4" w:uiPriority="39"/>
-    <w:lsdException w:name="toc 5" w:uiPriority="39"/>
-    <w:lsdException w:name="toc 6" w:uiPriority="39"/>
-    <w:lsdException w:name="toc 7" w:uiPriority="39"/>
-    <w:lsdException w:name="toc 8" w:uiPriority="39"/>
-    <w:lsdException w:name="toc 9" w:uiPriority="39"/>
-    <w:lsdException w:name="caption" w:uiPriority="35" w:qFormat="1"/>
-    <w:lsdException w:name="Title" w:semiHidden="0" w:uiPriority="10" w:unhideWhenUsed="0" w:qFormat="1"/>
-    <w:lsdException w:name="Default Paragraph Font" w:uiPriority="1"/>
-    <w:lsdException w:name="Subtitle" w:semiHidden="0" w:uiPriority="11" w:unhideWhenUsed="0" w:qFormat="1"/>
-    <w:lsdException w:name="Strong" w:semiHidden="0" w:uiPriority="22" w:unhideWhenUsed="0" w:qFormat="1"/>
-    <w:lsdException w:name="Emphasis" w:semiHidden="0" w:uiPriority="20" w:unhideWhenUsed="0" w:qFormat="1"/>
-    <w:lsdException w:name="Table Grid" w:semiHidden="0" w:uiPriority="59" w:unhideWhenUsed="0"/>
-    <w:lsdException w:name="Placeholder Text" w:unhideWhenUsed="0"/>
-    <w:lsdException w:name="No Spacing" w:semiHidden="0" w:uiPriority="1" w:unhideWhenUsed="0" w:qFormat="1"/>
-    <w:lsdException w:name="Light Shading" w:semiHidden="0" w:uiPriority="60" w:unhideWhenUsed="0"/>
-    <w:lsdException w:name="Light List" w:semiHidden="0" w:uiPriority="61" w:unhideWhenUsed="0"/>
-    <w:lsdException w:name="Light Grid" w:semiHidden="0" w:uiPriority="62" w:unhideWhenUsed="0"/>
-    <w:lsdException w:name="Medium Shading 1" w:semiHidden="0" w:uiPriority="63" w:unhideWhenUsed="0"/>
-    <w:lsdException w:name="Medium Shading 2" w:semiHidden="0" w:uiPriority="64" w:unhideWhenUsed="0"/>
-    <w:lsdException w:name="Medium List 1" w:semiHidden="0" w:uiPriority="65" w:unhideWhenUsed="0"/>
-    <w:lsdException w:name="Medium List 2" w:semiHidden="0" w:uiPriority="66" w:unhideWhenUsed="0"/>
-    <w:lsdException w:name="Medium Grid 1" w:semiHidden="0" w:uiPriority="67" w:unhideWhenUsed="0"/>
-    <w:lsdException w:name="Medium Grid 2" w:semiHidden="0" w:uiPriority="68" w:unhideWhenUsed="0"/>
-    <w:lsdException w:name="Medium Grid 3" w:semiHidden="0" w:uiPriority="69" w:unhideWhenUsed="0"/>
-    <w:lsdException w:name="Dark List" w:semiHidden="0" w:uiPriority="70" w:unhideWhenUsed="0"/>
-    <w:lsdException w:name="Colorful Shading" w:semiHidden="0" w:uiPriority="71" w:unhideWhenUsed="0"/>
-    <w:lsdException w:name="Colorful List" w:semiHidden="0" w:uiPriority="72" w:unhideWhenUsed="0"/>
-    <w:lsdException w:name="Colorful Grid" w:semiHidden="0" w:uiPriority="73" w:unhideWhenUsed="0"/>
-    <w:lsdException w:name="Light Shading Accent 1" w:semiHidden="0" w:uiPriority="60" w:unhideWhenUsed="0"/>
-    <w:lsdException w:name="Light List Accent 1" w:semiHidden="0" w:uiPriority="61" w:unhideWhenUsed="0"/>
-    <w:lsdException w:name="Light Grid Accent 1" w:semiHidden="0" w:uiPriority="62" w:unhideWhenUsed="0"/>
-    <w:lsdException w:name="Medium Shading 1 Accent 1" w:semiHidden="0" w:uiPriority="63" w:unhideWhenUsed="0"/>
-    <w:lsdException w:name="Medium Shading 2 Accent 1" w:semiHidden="0" w:uiPriority="64" w:unhideWhenUsed="0"/>
-    <w:lsdException w:name="Medium List 1 Accent 1" w:semiHidden="0" w:uiPriority="65" w:unhideWhenUsed="0"/>
-    <w:lsdException w:name="Revision" w:unhideWhenUsed="0"/>
-    <w:lsdException w:name="List Paragraph" w:semiHidden="0" w:uiPriority="34" w:unhideWhenUsed="0" w:qFormat="1"/>
-    <w:lsdException w:name="Quote" w:semiHidden="0" w:uiPriority="29" w:unhideWhenUsed="0" w:qFormat="1"/>
-    <w:lsdException w:name="Intense Quote" w:semiHidden="0" w:uiPriority="30" w:unhideWhenUsed="0" w:qFormat="1"/>
-    <w:lsdException w:name="Medium List 2 Accent 1" w:semiHidden="0" w:uiPriority="66" w:unhideWhenUsed="0"/>
-    <w:lsdException w:name="Medium Grid 1 Accent 1" w:semiHidden="0" w:uiPriority="67" w:unhideWhenUsed="0"/>
-    <w:lsdException w:name="Medium Grid 2 Accent 1" w:semiHidden="0" w:uiPriority="68" w:unhideWhenUsed="0"/>
-    <w:lsdException w:name="Medium Grid 3 Accent 1" w:semiHidden="0" w:uiPriority="69" w:unhideWhenUsed="0"/>
-    <w:lsdException w:name="Dark List Accent 1" w:semiHidden="0" w:uiPriority="70" w:unhideWhenUsed="0"/>
-    <w:lsdException w:name="Colorful Shading Accent 1" w:semiHidden="0" w:uiPriority="71" w:unhideWhenUsed="0"/>
-    <w:lsdException w:name="Colorful List Accent 1" w:semiHidden="0" w:uiPriority="72" w:unhideWhenUsed="0"/>
-    <w:lsdException w:name="Colorful Grid Accent 1" w:semiHidden="0" w:uiPriority="73" w:unhideWhenUsed="0"/>
-    <w:lsdException w:name="Light Shading Accent 2" w:semiHidden="0" w:uiPriority="60" w:unhideWhenUsed="0"/>
-    <w:lsdException w:name="Light List Accent 2" w:semiHidden="0" w:uiPriority="61" w:unhideWhenUsed="0"/>
-    <w:lsdException w:name="Light Grid Accent 2" w:semiHidden="0" w:uiPriority="62" w:unhideWhenUsed="0"/>
-    <w:lsdException w:name="Medium Shading 1 Accent 2" w:semiHidden="0" w:uiPriority="63" w:unhideWhenUsed="0"/>
-    <w:lsdException w:name="Medium Shading 2 Accent 2" w:semiHidden="0" w:uiPriority="64" w:unhideWhenUsed="0"/>
-    <w:lsdException w:name="Medium List 1 Accent 2" w:semiHidden="0" w:uiPriority="65" w:unhideWhenUsed="0"/>
-    <w:lsdException w:name="Medium List 2 Accent 2" w:semiHidden="0" w:uiPriority="66" w:unhideWhenUsed="0"/>
-    <w:lsdException w:name="Medium Grid 1 Accent 2" w:semiHidden="0" w:uiPriority="67" w:unhideWhenUsed="0"/>
-    <w:lsdException w:name="Medium Grid 2 Accent 2" w:semiHidden="0" w:uiPriority="68" w:unhideWhenUsed="0"/>
-    <w:lsdException w:name="Medium Grid 3 Accent 2" w:semiHidden="0" w:uiPriority="69" w:unhideWhenUsed="0"/>
-    <w:lsdException w:name="Dark List Accent 2" w:semiHidden="0" w:uiPriority="70" w:unhideWhenUsed="0"/>
-    <w:lsdException w:name="Colorful Shading Accent 2" w:semiHidden="0" w:uiPriority="71" w:unhideWhenUsed="0"/>
-    <w:lsdException w:name="Colorful List Accent 2" w:semiHidden="0" w:uiPriority="72" w:unhideWhenUsed="0"/>
-    <w:lsdException w:name="Colorful Grid Accent 2" w:semiHidden="0" w:uiPriority="73" w:unhideWhenUsed="0"/>
-    <w:lsdException w:name="Light Shading Accent 3" w:semiHidden="0" w:uiPriority="60" w:unhideWhenUsed="0"/>
-    <w:lsdException w:name="Light List Accent 3" w:semiHidden="0" w:uiPriority="61" w:unhideWhenUsed="0"/>
-    <w:lsdException w:name="Light Grid Accent 3" w:semiHidden="0" w:uiPriority="62" w:unhideWhenUsed="0"/>
-    <w:lsdException w:name="Medium Shading 1 Accent 3" w:semiHidden="0" w:uiPriority="63" w:unhideWhenUsed="0"/>
-    <w:lsdException w:name="Medium Shading 2 Accent 3" w:semiHidden="0" w:uiPriority="64" w:unhideWhenUsed="0"/>
-    <w:lsdException w:name="Medium List 1 Accent 3" w:semiHidden="0" w:uiPriority="65" w:unhideWhenUsed="0"/>
-    <w:lsdException w:name="Medium List 2 Accent 3" w:semiHidden="0" w:uiPriority="66" w:unhideWhenUsed="0"/>
-    <w:lsdException w:name="Medium Grid 1 Accent 3" w:semiHidden="0" w:uiPriority="67" w:unhideWhenUsed="0"/>
-    <w:lsdException w:name="Medium Grid 2 Accent 3" w:semiHidden="0" w:uiPriority="68" w:unhideWhenUsed="0"/>
-    <w:lsdException w:name="Medium Grid 3 Accent 3" w:semiHidden="0" w:uiPriority="69" w:unhideWhenUsed="0"/>
-    <w:lsdException w:name="Dark List Accent 3" w:semiHidden="0" w:uiPriority="70" w:unhideWhenUsed="0"/>
-    <w:lsdException w:name="Colorful Shading Accent 3" w:semiHidden="0" w:uiPriority="71" w:unhideWhenUsed="0"/>
-    <w:lsdException w:name="Colorful List Accent 3" w:semiHidden="0" w:uiPriority="72" w:unhideWhenUsed="0"/>
-    <w:lsdException w:name="Colorful Grid Accent 3" w:semiHidden="0" w:uiPriority="73" w:unhideWhenUsed="0"/>
-    <w:lsdException w:name="Light Shading Accent 4" w:semiHidden="0" w:uiPriority="60" w:unhideWhenUsed="0"/>
-    <w:lsdException w:name="Light List Accent 4" w:semiHidden="0" w:uiPriority="61" w:unhideWhenUsed="0"/>
-    <w:lsdException w:name="Light Grid Accent 4" w:semiHidden="0" w:uiPriority="62" w:unhideWhenUsed="0"/>
-    <w:lsdException w:name="Medium Shading 1 Accent 4" w:semiHidden="0" w:uiPriority="63" w:unhideWhenUsed="0"/>
-    <w:lsdException w:name="Medium Shading 2 Accent 4" w:semiHidden="0" w:uiPriority="64" w:unhideWhenUsed="0"/>
-    <w:lsdException w:name="Medium List 1 Accent 4" w:semiHidden="0" w:uiPriority="65" w:unhideWhenUsed="0"/>
-    <w:lsdException w:name="Medium List 2 Accent 4" w:semiHidden="0" w:uiPriority="66" w:unhideWhenUsed="0"/>
-    <w:lsdException w:name="Medium Grid 1 Accent 4" w:semiHidden="0" w:uiPriority="67" w:unhideWhenUsed="0"/>
-    <w:lsdException w:name="Medium Grid 2 Accent 4" w:semiHidden="0" w:uiPriority="68" w:unhideWhenUsed="0"/>
-    <w:lsdException w:name="Medium Grid 3 Accent 4" w:semiHidden="0" w:uiPriority="69" w:unhideWhenUsed="0"/>
-    <w:lsdException w:name="Dark List Accent 4" w:semiHidden="0" w:uiPriority="70" w:unhideWhenUsed="0"/>
-    <w:lsdException w:name="Colorful Shading Accent 4" w:semiHidden="0" w:uiPriority="71" w:unhideWhenUsed="0"/>
-    <w:lsdException w:name="Colorful List Accent 4" w:semiHidden="0" w:uiPriority="72" w:unhideWhenUsed="0"/>
-    <w:lsdException w:name="Colorful Grid Accent 4" w:semiHidden="0" w:uiPriority="73" w:unhideWhenUsed="0"/>
-    <w:lsdException w:name="Light Shading Accent 5" w:semiHidden="0" w:uiPriority="60" w:unhideWhenUsed="0"/>
-    <w:lsdException w:name="Light List Accent 5" w:semiHidden="0" w:uiPriority="61" w:unhideWhenUsed="0"/>
-    <w:lsdException w:name="Light Grid Accent 5" w:semiHidden="0" w:uiPriority="62" w:unhideWhenUsed="0"/>
-    <w:lsdException w:name="Medium Shading 1 Accent 5" w:semiHidden="0" w:uiPriority="63" w:unhideWhenUsed="0"/>
-    <w:lsdException w:name="Medium Shading 2 Accent 5" w:semiHidden="0" w:uiPriority="64" w:unhideWhenUsed="0"/>
-    <w:lsdException w:name="Medium List 1 Accent 5" w:semiHidden="0" w:uiPriority="65" w:unhideWhenUsed="0"/>
-    <w:lsdException w:name="Medium List 2 Accent 5" w:semiHidden="0" w:uiPriority="66" w:unhideWhenUsed="0"/>
-    <w:lsdException w:name="Medium Grid 1 Accent 5" w:semiHidden="0" w:uiPriority="67" w:unhideWhenUsed="0"/>
-    <w:lsdException w:name="Medium Grid 2 Accent 5" w:semiHidden="0" w:uiPriority="68" w:unhideWhenUsed="0"/>
-    <w:lsdException w:name="Medium Grid 3 Accent 5" w:semiHidden="0" w:uiPriority="69" w:unhideWhenUsed="0"/>
-    <w:lsdException w:name="Dark List Accent 5" w:semiHidden="0" w:uiPriority="70" w:unhideWhenUsed="0"/>
-    <w:lsdException w:name="Colorful Shading Accent 5" w:semiHidden="0" w:uiPriority="71" w:unhideWhenUsed="0"/>
-    <w:lsdException w:name="Colorful List Accent 5" w:semiHidden="0" w:uiPriority="72" w:unhideWhenUsed="0"/>
-    <w:lsdException w:name="Colorful Grid Accent 5" w:semiHidden="0" w:uiPriority="73" w:unhideWhenUsed="0"/>
-    <w:lsdException w:name="Light Shading Accent 6" w:semiHidden="0" w:uiPriority="60" w:unhideWhenUsed="0"/>
-    <w:lsdException w:name="Light List Accent 6" w:semiHidden="0" w:uiPriority="61" w:unhideWhenUsed="0"/>
-    <w:lsdException w:name="Light Grid Accent 6" w:semiHidden="0" w:uiPriority="62" w:unhideWhenUsed="0"/>
-    <w:lsdException w:name="Medium Shading 1 Accent 6" w:semiHidden="0" w:uiPriority="63" w:unhideWhenUsed="0"/>
-    <w:lsdException w:name="Medium Shading 2 Accent 6" w:semiHidden="0" w:uiPriority="64" w:unhideWhenUsed="0"/>
-    <w:lsdException w:name="Medium List 1 Accent 6" w:semiHidden="0" w:uiPriority="65" w:unhideWhenUsed="0"/>
-    <w:lsdException w:name="Medium List 2 Accent 6" w:semiHidden="0" w:uiPriority="66" w:unhideWhenUsed="0"/>
-    <w:lsdException w:name="Medium Grid 1 Accent 6" w:semiHidden="0" w:uiPriority="67" w:unhideWhenUsed="0"/>
-    <w:lsdException w:name="Medium Grid 2 Accent 6" w:semiHidden="0" w:uiPriority="68" w:unhideWhenUsed="0"/>
-    <w:lsdException w:name="Medium Grid 3 Accent 6" w:semiHidden="0" w:uiPriority="69" w:unhideWhenUsed="0"/>
-    <w:lsdException w:name="Dark List Accent 6" w:semiHidden="0" w:uiPriority="70" w:unhideWhenUsed="0"/>
-    <w:lsdException w:name="Colorful Shading Accent 6" w:semiHidden="0" w:uiPriority="71" w:unhideWhenUsed="0"/>
-    <w:lsdException w:name="Colorful List Accent 6" w:semiHidden="0" w:uiPriority="72" w:unhideWhenUsed="0"/>
-    <w:lsdException w:name="Colorful Grid Accent 6" w:semiHidden="0" w:uiPriority="73" w:unhideWhenUsed="0"/>
-    <w:lsdException w:name="Subtle Emphasis" w:semiHidden="0" w:uiPriority="19" w:unhideWhenUsed="0" w:qFormat="1"/>
-    <w:lsdException w:name="Intense Emphasis" w:semiHidden="0" w:uiPriority="21" w:unhideWhenUsed="0" w:qFormat="1"/>
-    <w:lsdException w:name="Subtle Reference" w:semiHidden="0" w:uiPriority="31" w:unhideWhenUsed="0" w:qFormat="1"/>
-    <w:lsdException w:name="Intense Reference" w:semiHidden="0" w:uiPriority="32" w:unhideWhenUsed="0" w:qFormat="1"/>
-    <w:lsdException w:name="Book Title" w:semiHidden="0" w:uiPriority="33" w:unhideWhenUsed="0" w:qFormat="1"/>
-    <w:lsdException w:name="Bibliography" w:uiPriority="37"/>
-    <w:lsdException w:name="TOC Heading" w:uiPriority="39" w:qFormat="1"/>
-  </w:latentStyles>
-  <w:style w:type="paragraph" w:default="1" w:styleId="Standaard">
-    <w:name w:val="Normal"/>
-    <w:qFormat/>
-  </w:style>
-  <w:style w:type="paragraph" w:styleId="Kop1">
-    <w:name w:val="heading 1"/>
-    <w:basedOn w:val="Standaard"/>
-    <w:next w:val="Standaard"/>
-    <w:link w:val="Kop1Char"/>
-    <w:uiPriority w:val="9"/>
-    <w:qFormat/>
-    <w:rsid w:val="00CF4E85"/>
-    <w:pPr>
-      <w:keepNext/>
-      <w:keepLines/>
-      <w:spacing w:before="480" w:after="0"/>
-      <w:outlineLvl w:val="0"/>
-    </w:pPr>
-    <w:rPr>
-      <w:rFonts w:asciiTheme="majorHAnsi" w:eastAsiaTheme="majorEastAsia" w:hAnsiTheme="majorHAnsi" w:cstheme="majorBidi"/>
-      <w:b/>
-      <w:bCs/>
-      <w:color w:val="365F91" w:themeColor="accent1" w:themeShade="BF"/>
-      <w:sz w:val="28"/>
-      <w:szCs w:val="28"/>
-    </w:rPr>
-  </w:style>
-  <w:style w:type="character" w:default="1" w:styleId="Standaardalinea-lettertype">
-    <w:name w:val="Default Paragraph Font"/>
-    <w:uiPriority w:val="1"/>
-    <w:semiHidden/>
-    <w:unhideWhenUsed/>
-  </w:style>
-  <w:style w:type="table" w:default="1" w:styleId="Standaardtabel">
-    <w:name w:val="Normal Table"/>
-    <w:uiPriority w:val="99"/>
-    <w:semiHidden/>
-    <w:unhideWhenUsed/>
-    <w:tblPr>
-      <w:tblInd w:w="0" w:type="dxa"/>
-      <w:tblCellMar>
-        <w:top w:w="0" w:type="dxa"/>
-        <w:left w:w="108" w:type="dxa"/>
-        <w:bottom w:w="0" w:type="dxa"/>
-        <w:right w:w="108" w:type="dxa"/>
-      </w:tblCellMar>
-    </w:tblPr>
-  </w:style>
-  <w:style w:type="numbering" w:default="1" w:styleId="Geenlijst">
-    <w:name w:val="No List"/>
-    <w:uiPriority w:val="99"/>
-    <w:semiHidden/>
-    <w:unhideWhenUsed/>
-  </w:style>
-  <w:style w:type="paragraph" w:styleId="Titel">
-    <w:name w:val="Title"/>
-    <w:basedOn w:val="Standaard"/>
-    <w:next w:val="Standaard"/>
-    <w:link w:val="TitelChar"/>
-    <w:uiPriority w:val="10"/>
-    <w:qFormat/>
-    <w:rsid w:val="00D05171"/>
-    <w:pPr>
-      <w:pBdr>
-        <w:bottom w:val="single" w:sz="8" w:space="4" w:color="4F81BD" w:themeColor="accent1"/>
-      </w:pBdr>
-      <w:spacing w:after="300" w:line="240" w:lineRule="auto"/>
-      <w:contextualSpacing/>
-    </w:pPr>
-    <w:rPr>
-      <w:rFonts w:asciiTheme="majorHAnsi" w:eastAsiaTheme="majorEastAsia" w:hAnsiTheme="majorHAnsi" w:cstheme="majorBidi"/>
-      <w:color w:val="17365D" w:themeColor="text2" w:themeShade="BF"/>
-      <w:spacing w:val="5"/>
-      <w:kern w:val="28"/>
-      <w:sz w:val="52"/>
-      <w:szCs w:val="52"/>
-    </w:rPr>
-  </w:style>
-  <w:style w:type="character" w:customStyle="1" w:styleId="TitelChar">
-    <w:name w:val="Titel Char"/>
-    <w:basedOn w:val="Standaardalinea-lettertype"/>
-    <w:link w:val="Titel"/>
-    <w:uiPriority w:val="10"/>
-    <w:rsid w:val="00D05171"/>
-    <w:rPr>
-      <w:rFonts w:asciiTheme="majorHAnsi" w:eastAsiaTheme="majorEastAsia" w:hAnsiTheme="majorHAnsi" w:cstheme="majorBidi"/>
-      <w:color w:val="17365D" w:themeColor="text2" w:themeShade="BF"/>
-      <w:spacing w:val="5"/>
-      <w:kern w:val="28"/>
-      <w:sz w:val="52"/>
-      <w:szCs w:val="52"/>
-    </w:rPr>
-  </w:style>
-  <w:style w:type="paragraph" w:styleId="Ballontekst">
-    <w:name w:val="Balloon Text"/>
-    <w:basedOn w:val="Standaard"/>
-    <w:link w:val="BallontekstChar"/>
-    <w:uiPriority w:val="99"/>
-    <w:semiHidden/>
-    <w:unhideWhenUsed/>
-    <w:rsid w:val="00CF4E85"/>
-    <w:pPr>
-      <w:spacing w:after="0" w:line="240" w:lineRule="auto"/>
-    </w:pPr>
-    <w:rPr>
-      <w:rFonts w:ascii="Tahoma" w:hAnsi="Tahoma" w:cs="Tahoma"/>
-      <w:sz w:val="16"/>
-      <w:szCs w:val="16"/>
-    </w:rPr>
-  </w:style>
-  <w:style w:type="character" w:customStyle="1" w:styleId="BallontekstChar">
-    <w:name w:val="Ballontekst Char"/>
-    <w:basedOn w:val="Standaardalinea-lettertype"/>
-    <w:link w:val="Ballontekst"/>
-    <w:uiPriority w:val="99"/>
-    <w:semiHidden/>
-    <w:rsid w:val="00CF4E85"/>
-    <w:rPr>
-      <w:rFonts w:ascii="Tahoma" w:hAnsi="Tahoma" w:cs="Tahoma"/>
-      <w:sz w:val="16"/>
-      <w:szCs w:val="16"/>
-    </w:rPr>
-  </w:style>
-  <w:style w:type="character" w:customStyle="1" w:styleId="Kop1Char">
-    <w:name w:val="Kop 1 Char"/>
-    <w:basedOn w:val="Standaardalinea-lettertype"/>
-    <w:link w:val="Kop1"/>
-    <w:uiPriority w:val="9"/>
-    <w:rsid w:val="00CF4E85"/>
-    <w:rPr>
-      <w:rFonts w:asciiTheme="majorHAnsi" w:eastAsiaTheme="majorEastAsia" w:hAnsiTheme="majorHAnsi" w:cstheme="majorBidi"/>
-      <w:b/>
-      <w:bCs/>
-      <w:color w:val="365F91" w:themeColor="accent1" w:themeShade="BF"/>
-      <w:sz w:val="28"/>
-      <w:szCs w:val="28"/>
-    </w:rPr>
-  </w:style>
-  <w:style w:type="paragraph" w:styleId="Lijstalinea">
-    <w:name w:val="List Paragraph"/>
-    <w:basedOn w:val="Standaard"/>
-    <w:uiPriority w:val="34"/>
-    <w:qFormat/>
-    <w:rsid w:val="00CF4E85"/>
-    <w:pPr>
-      <w:ind w:left="720"/>
-      <w:contextualSpacing/>
-    </w:pPr>
-  </w:style>
-  <w:style w:type="paragraph" w:styleId="Koptekst">
-    <w:name w:val="header"/>
-    <w:basedOn w:val="Standaard"/>
-    <w:link w:val="KoptekstChar"/>
-    <w:uiPriority w:val="99"/>
-    <w:unhideWhenUsed/>
-    <w:rsid w:val="001578B1"/>
-    <w:pPr>
-      <w:tabs>
-        <w:tab w:val="center" w:pos="4536"/>
-        <w:tab w:val="right" w:pos="9072"/>
-      </w:tabs>
-      <w:spacing w:after="0" w:line="240" w:lineRule="auto"/>
-    </w:pPr>
-  </w:style>
-  <w:style w:type="character" w:customStyle="1" w:styleId="KoptekstChar">
-    <w:name w:val="Koptekst Char"/>
-    <w:basedOn w:val="Standaardalinea-lettertype"/>
-    <w:link w:val="Koptekst"/>
-    <w:uiPriority w:val="99"/>
-    <w:rsid w:val="001578B1"/>
-  </w:style>
-  <w:style w:type="paragraph" w:styleId="Voettekst">
-    <w:name w:val="footer"/>
-    <w:basedOn w:val="Standaard"/>
-    <w:link w:val="VoettekstChar"/>
-    <w:uiPriority w:val="99"/>
-    <w:unhideWhenUsed/>
-    <w:rsid w:val="001578B1"/>
-    <w:pPr>
-      <w:tabs>
-        <w:tab w:val="center" w:pos="4536"/>
-        <w:tab w:val="right" w:pos="9072"/>
-      </w:tabs>
-      <w:spacing w:after="0" w:line="240" w:lineRule="auto"/>
-    </w:pPr>
-  </w:style>
-  <w:style w:type="character" w:customStyle="1" w:styleId="VoettekstChar">
-    <w:name w:val="Voettekst Char"/>
-    <w:basedOn w:val="Standaardalinea-lettertype"/>
-    <w:link w:val="Voettekst"/>
-    <w:uiPriority w:val="99"/>
-    <w:rsid w:val="001578B1"/>
-  </w:style>
-  <w:style w:type="paragraph" w:styleId="Voetnoottekst">
-    <w:name w:val="footnote text"/>
-    <w:basedOn w:val="Standaard"/>
-    <w:link w:val="VoetnoottekstChar"/>
-    <w:uiPriority w:val="99"/>
-    <w:semiHidden/>
-    <w:unhideWhenUsed/>
-    <w:rsid w:val="00D146CC"/>
-    <w:pPr>
-      <w:spacing w:after="0" w:line="240" w:lineRule="auto"/>
-    </w:pPr>
-    <w:rPr>
-      <w:sz w:val="20"/>
-      <w:szCs w:val="20"/>
-    </w:rPr>
-  </w:style>
-  <w:style w:type="character" w:customStyle="1" w:styleId="VoetnoottekstChar">
-    <w:name w:val="Voetnoottekst Char"/>
-    <w:basedOn w:val="Standaardalinea-lettertype"/>
-    <w:link w:val="Voetnoottekst"/>
-    <w:uiPriority w:val="99"/>
-    <w:semiHidden/>
-    <w:rsid w:val="00D146CC"/>
-    <w:rPr>
-      <w:sz w:val="20"/>
-      <w:szCs w:val="20"/>
-    </w:rPr>
-  </w:style>
-  <w:style w:type="character" w:styleId="Voetnootmarkering">
-    <w:name w:val="footnote reference"/>
-    <w:basedOn w:val="Standaardalinea-lettertype"/>
-    <w:uiPriority w:val="99"/>
-    <w:semiHidden/>
-    <w:unhideWhenUsed/>
-    <w:rsid w:val="00D146CC"/>
-    <w:rPr>
-      <w:vertAlign w:val="superscript"/>
-    </w:rPr>
-  </w:style>
-  <w:style w:type="character" w:styleId="Nadruk">
-    <w:name w:val="Emphasis"/>
-    <w:basedOn w:val="Standaardalinea-lettertype"/>
+    <w:basedOn w:val="DefaultParagraphFont"/>
     <w:uiPriority w:val="20"/>
     <w:qFormat/>
     <w:rsid w:val="00EA3BE9"/>
@@ -1923,16 +1814,15 @@
 </file>
 
 <file path=customXml/item1.xml><?xml version="1.0" encoding="utf-8"?>
-<p:properties xmlns:p="http://schemas.microsoft.com/office/2006/metadata/properties" xmlns:xsi="http://www.w3.org/2001/XMLSchema-instance" xmlns:pc="http://schemas.microsoft.com/office/infopath/2007/PartnerControls">
-  <documentManagement/>
-</p:properties>
+<?mso-contentType ?>
+<FormTemplates xmlns="http://schemas.microsoft.com/sharepoint/v3/contenttype/forms">
+  <Display>DocumentLibraryForm</Display>
+  <Edit>DocumentLibraryForm</Edit>
+  <New>DocumentLibraryForm</New>
+</FormTemplates>
 </file>
 
 <file path=customXml/item2.xml><?xml version="1.0" encoding="utf-8"?>
-<b:Sources xmlns:b="http://schemas.openxmlformats.org/officeDocument/2006/bibliography" xmlns="http://schemas.openxmlformats.org/officeDocument/2006/bibliography" SelectedStyle="\APA.XSL" StyleName="APA"/>
-</file>
-
-<file path=customXml/item3.xml><?xml version="1.0" encoding="utf-8"?>
 <ct:contentTypeSchema xmlns:ct="http://schemas.microsoft.com/office/2006/metadata/contentType" xmlns:ma="http://schemas.microsoft.com/office/2006/metadata/properties/metaAttributes" ct:_="" ma:_="" ma:contentTypeName="Document" ma:contentTypeID="0x010100B58038D1F586F949BDCB6D68F56E6650" ma:contentTypeVersion="1" ma:contentTypeDescription="Create a new document." ma:contentTypeScope="" ma:versionID="cd8d4eb37389dbde3a72667022213ca5">
   <xsd:schema xmlns:xsd="http://www.w3.org/2001/XMLSchema" xmlns:xs="http://www.w3.org/2001/XMLSchema" xmlns:p="http://schemas.microsoft.com/office/2006/metadata/properties" targetNamespace="http://schemas.microsoft.com/office/2006/metadata/properties" ma:root="true" ma:fieldsID="26e4863383729cb444416dcdc8f5e0bd">
     <xsd:element name="properties">
@@ -2046,27 +1936,53 @@
 </ct:contentTypeSchema>
 </file>
 
+<file path=customXml/item3.xml><?xml version="1.0" encoding="utf-8"?>
+<p:properties xmlns:p="http://schemas.microsoft.com/office/2006/metadata/properties" xmlns:xsi="http://www.w3.org/2001/XMLSchema-instance" xmlns:pc="http://schemas.microsoft.com/office/infopath/2007/PartnerControls">
+  <documentManagement/>
+</p:properties>
+</file>
+
 <file path=customXml/item4.xml><?xml version="1.0" encoding="utf-8"?>
-<?mso-contentType ?>
-<FormTemplates xmlns="http://schemas.microsoft.com/sharepoint/v3/contenttype/forms">
-  <Display>DocumentLibraryForm</Display>
-  <Edit>DocumentLibraryForm</Edit>
-  <New>DocumentLibraryForm</New>
-</FormTemplates>
+<b:Sources xmlns:b="http://schemas.openxmlformats.org/officeDocument/2006/bibliography" xmlns="http://schemas.openxmlformats.org/officeDocument/2006/bibliography" SelectedStyle="\APA.XSL" StyleName="APA"/>
 </file>
 
 <file path=customXml/itemProps1.xml><?xml version="1.0" encoding="utf-8"?>
-<ds:datastoreItem xmlns:ds="http://schemas.openxmlformats.org/officeDocument/2006/customXml" ds:itemID="{69593561-326F-4F58-8605-256FC6B2C85B}"/>
+<ds:datastoreItem xmlns:ds="http://schemas.openxmlformats.org/officeDocument/2006/customXml" ds:itemID="{553EA3CB-6C84-4968-8623-58D4EF4D9979}">
+  <ds:schemaRefs>
+    <ds:schemaRef ds:uri="http://schemas.microsoft.com/sharepoint/v3/contenttype/forms"/>
+  </ds:schemaRefs>
+</ds:datastoreItem>
 </file>
 
 <file path=customXml/itemProps2.xml><?xml version="1.0" encoding="utf-8"?>
-<ds:datastoreItem xmlns:ds="http://schemas.openxmlformats.org/officeDocument/2006/customXml" ds:itemID="{EB7EB038-F9C2-48A6-A5DA-3FEBCA5C6DC5}"/>
+<ds:datastoreItem xmlns:ds="http://schemas.openxmlformats.org/officeDocument/2006/customXml" ds:itemID="{0D3AD629-782E-427F-BBA4-0AC182612DCF}">
+  <ds:schemaRefs>
+    <ds:schemaRef ds:uri="http://schemas.microsoft.com/office/2006/metadata/contentType"/>
+    <ds:schemaRef ds:uri="http://schemas.microsoft.com/office/2006/metadata/properties/metaAttributes"/>
+    <ds:schemaRef ds:uri="http://www.w3.org/2001/XMLSchema"/>
+    <ds:schemaRef ds:uri="http://schemas.microsoft.com/office/2006/metadata/properties"/>
+    <ds:schemaRef ds:uri="http://schemas.openxmlformats.org/package/2006/metadata/core-properties"/>
+    <ds:schemaRef ds:uri="http://purl.org/dc/elements/1.1/"/>
+    <ds:schemaRef ds:uri="http://purl.org/dc/terms/"/>
+    <ds:schemaRef ds:uri="http://schemas.microsoft.com/internal/obd"/>
+    <ds:schemaRef ds:uri="http://schemas.microsoft.com/office/infopath/2007/PartnerControls"/>
+  </ds:schemaRefs>
+</ds:datastoreItem>
 </file>
 
 <file path=customXml/itemProps3.xml><?xml version="1.0" encoding="utf-8"?>
-<ds:datastoreItem xmlns:ds="http://schemas.openxmlformats.org/officeDocument/2006/customXml" ds:itemID="{0D3AD629-782E-427F-BBA4-0AC182612DCF}"/>
+<ds:datastoreItem xmlns:ds="http://schemas.openxmlformats.org/officeDocument/2006/customXml" ds:itemID="{69593561-326F-4F58-8605-256FC6B2C85B}">
+  <ds:schemaRefs>
+    <ds:schemaRef ds:uri="http://schemas.microsoft.com/office/2006/metadata/properties"/>
+    <ds:schemaRef ds:uri="http://schemas.microsoft.com/office/infopath/2007/PartnerControls"/>
+  </ds:schemaRefs>
+</ds:datastoreItem>
 </file>
 
 <file path=customXml/itemProps4.xml><?xml version="1.0" encoding="utf-8"?>
-<ds:datastoreItem xmlns:ds="http://schemas.openxmlformats.org/officeDocument/2006/customXml" ds:itemID="{553EA3CB-6C84-4968-8623-58D4EF4D9979}"/>
+<ds:datastoreItem xmlns:ds="http://schemas.openxmlformats.org/officeDocument/2006/customXml" ds:itemID="{CD08C6B2-CD6D-814A-9BB8-8498C44FC55B}">
+  <ds:schemaRefs>
+    <ds:schemaRef ds:uri="http://schemas.openxmlformats.org/officeDocument/2006/bibliography"/>
+  </ds:schemaRefs>
+</ds:datastoreItem>
 </file>
</xml_diff>